<commit_message>
Reworked to use Pandas
</commit_message>
<xml_diff>
--- a/Imported article.docx
+++ b/Imported article.docx
@@ -12,144 +12,16 @@
         <w:pStyle w:val="Subtitle"/>
       </w:pPr>
       <w:r>
-        <w:t>L'Agenzia delle Entrate pubblica il provvedimento attuativo e la circolare sulle nuove misure introdotte dal decreto Rilancio. La cessione del credito potrà essere richiesta dal 15 ottobre</w:t>
+        <w:t>Dopo l'intervista a Repubblica del capogruppo di Italia Viva che ipotizza un'unione dei moderati i consiglieri Antonella Leto, Luigi Carollo, Alberto Mangano e Ramon La Torre rispondono: "Aiuti ai cittadini non alle multinazionali dei termovalorizzatori"</w:t>
       </w:r>
     </w:p>
     <w:p>
       <w:pPr/>
       <w:r>
-        <w:t>Superbonus e cessione del credito per tutti, anche per chi non paga Irpef e non potrebbe usufruire della detrazione come ad esempio i contribuenti forfettari o chi paga solo la cedolare secca e maxi agevolazione estesa anche a familiari e conviventi. Chiarimenti sui tempi per avere la detrazione massima in caso di lavori trainati. Con la firma da parte del direttore dell'Agenzia delle entrate, Ernesto Maria Ruffini, del provvedimento di attuazione delle norme del decreto Rilancio tutto è pronto per l'avvio dei lavori. Importanti chiarimenti, poi, nella circolare 24 delle Entrate, mentre la cessione del credito - si spiega - potrà avvenire a partire dal 15 ottobre.</w:t>
-        <w:br/>
-        <w:t>Edifici e appartamenti</w:t>
-        <w:br/>
-        <w:t>La prima novità, in realtà, è una doccia fredda per i proprietari unici di edifici con più unità immobiliari. Il Superbonus, chiarisce infatti la circolare, non si applica agli interventi realizzati sulle parti comuni a due o più unità immobiliari diverse di un edificio posseduto da un unico proprietario o in comproprietà. Quindi il proprietario unico della palazzina con quattro appartamenti non può calcolare la spesa in base al numero di questi, ma solo come unica palazzina. In ogni caso, come ribadito, la detrazione spetta solo per i lavori sull'intero edificio, quindi a prescindere dalla grandezza dell'appartamento, per la detrazione vale solo la coibentazione fatta sulle mura esterne e non quella sulle mura interne, tranne il caso di immobile vincolato.</w:t>
+        <w:t>“Il ‘progresso’ che annuncia Davide Faraone per Palermo, chiamando a raccolta Forza Italia, Udc e autonomisti e chi altro si riconosce nella prospettiva di privatizzare tutto, compresa l'aria che respiriamo, è diametralmente opposta alla visione di Sinistra Comune”. Dopo l’intervista rilasciata a Repubblica dal capogruppo di Italia viva al Senato, che dopo gli scontri al Comune di Palermo entra a gamba tesa sugli alleati e descrive la sua visione di futuro, nella quale aggregare “i moderati” su temi come la realizzazione di un termovalorizzatore a Palermo e il Ponte sullo Stretto, Sinistra Comune va all’attacco: “La nostra – dicono in una nota Antonella Leto, Luigi Carollo, Alberto Mangano e Ramon La Torre – è una visione di città che guarda all'economia circolare ed alla sostenibilità ambientale, al benessere della comunità, alla programmazione dell'impiantistica necessaria a costruire un futuro green e nuovi posti di lavoro. I rifiuti, se si chiude il ciclo virtuoso, cominciando magari dall'approvare il regolamento che da mesi attende di essere discusso in Consiglio comunale, sono risorse economiche, è denaro contante che può tornare al cittadino anziché far fare profitto a qualche multinazionale della termovalorizzazione”.</w:t>
         <w:br/>
         <w:br/>
-        <w:t>Immobili strumentali e pertinenze</w:t>
-        <w:br/>
-        <w:t>Quanto ai titolari di partita Iva, il Superbonus è ammesso per la casa di abitazione, non per gli immobili strumentali i appartenenti all’impresa, a meno che non siano all'interno di un condominio, purché sia a prevalente destinazione abitativa. In caso di interventi realizzati sulle parti comuni di un edificio, infatti, le relative spese possono essere considerate soltanto se riguardano un edificio residenziale considerato nella sua interezza. Quando la superficie complessiva degli appartamenti è superiore al 50 per cento, l'Agenzia riconosce la detrazione anche per i titolari di partiva Iva che possiedono solo immobili strumentali. In caso di interventi realizzati sulle parti comuni, inoltre, la detrazione spetta anche a chi possiede sole pertinenze (come ad esempio box o cantine).</w:t>
-        <w:br/>
-        <w:br/>
-        <w:t>Interventi trainati e tempi per i lavori</w:t>
-        <w:br/>
-        <w:t>Altro importante chiarimento riguarda le tempistiche degli interventi “trainati” ossia quelli che danno diritto al superbonus se eseguiti “congiuntamente” agli altri. Per avere la super agevolazione l'Agenzia ha precisato che le date delle spese sostenute per gli interventi trainati debbono essere ricomprese nell’intervallo di tempo individuato dalla data di inizio e dalla data di fine dei lavori per la realizzazione degli interventi trainanti. Quindi se il condominio cambia la caldaia si può avere il superbonus anche per gli infissi del proprio appartamento solo se si installano prima della fine dei lavori condominiali. In ogni caso i tetti di spesa per i diversi interventi si sommano.</w:t>
-        <w:br/>
-        <w:br/>
-        <w:t>Sconto e cessione, via dal 15 ottobre</w:t>
-        <w:br/>
-        <w:t>Il superbonus può essere utilizzato come sconto in fattura o come cessione del credito anche dai contribuenti non soggetti ad Irpef o che pagano solo imposte sostitutive (ad esempio contribuenti forfettari o con solo cedolare secca) a patto di avere un reddito. Chiarito infatti che l'unico presupposto è quello di avere un reddito. Quanto allo sconto, questo non potrà superare l'importo della fattura, ma se si tratta di sconto parziale il credito al quale si ha diritto sulla parte rimanente è comunque pari al 110%. Così ad esempio se su una fattura di 30.000 si ha uno sconto di 10.000, si potrà poi utilizzare la restante detrazione pari a 22.000 euro. Si può scegliere, infatti, se parte del superbonus come detrazione e parte come sconto o in cessione. Anche per quel che riguarda i condomini non c'è obbligo di scelte unitarie, ma ciascun proprietario potrà decidere come utilizzare la quota spettante. La comunicazione per fruire dello sconto sul corrispettivo o della cessione - come detto -  potrà  essere inviata all'Agenzia a partire dal 15 ottobre 2020 ed entro il 16 marzo dell'anno successivo a quello in cui si sostiene la spesa, utilizzando il modello approvato esclusivamente in via telematica.</w:t>
-        <w:br/>
-        <w:br/>
-        <w:t>Il visto di conformità</w:t>
-        <w:br/>
-        <w:t>Infine se si decide di utilizzare il Superbonus direttamente è necessario avere il visto di conformità. Quindi l'opzione potrà essere comunicata tramite Caf per i lavori sui singoli immobili. Nel caso del condominio il visto dovrà essere richiesto dall'amministratore.</w:t>
-        <w:br/>
-        <w:t xml:space="preserve"> try { MNZ_RICH('Bottom'); } catch(e) {}</w:t>
-      </w:r>
-    </w:p>
-    <w:p>
-      <w:r>
-        <w:br w:type="page"/>
-      </w:r>
-    </w:p>
-    <w:p>
-      <w:r>
-        <w:br/>
-        <w:t xml:space="preserve">    word: </w:t>
-        <w:tab/>
-        <w:tab/>
-        <w:t>introdotte</w:t>
-        <w:br/>
-        <w:t xml:space="preserve">    pronunciation: </w:t>
-        <w:tab/>
-        <w:t>No pronunciation available</w:t>
-        <w:br/>
-        <w:t xml:space="preserve">    definition: </w:t>
-        <w:tab/>
-        <w:tab/>
-        <w:t>(che ha molti contatti)</w:t>
-        <w:br/>
-        <w:t xml:space="preserve">    </w:t>
-      </w:r>
-    </w:p>
-    <w:p>
-      <w:r>
-        <w:br/>
-        <w:t xml:space="preserve">    word: </w:t>
-        <w:tab/>
-        <w:tab/>
-        <w:t>nuove</w:t>
-        <w:br/>
-        <w:t xml:space="preserve">    pronunciation: </w:t>
-        <w:tab/>
-        <w:t>No pronunciation available</w:t>
-        <w:br/>
-        <w:t xml:space="preserve">    definition: </w:t>
-        <w:tab/>
-        <w:tab/>
-        <w:t>(novità, notizia) (uncountable)</w:t>
-        <w:br/>
-        <w:t xml:space="preserve">    </w:t>
-      </w:r>
-    </w:p>
-    <w:p>
-      <w:r>
-        <w:br/>
-        <w:t xml:space="preserve">    word: </w:t>
-        <w:tab/>
-        <w:tab/>
-        <w:t>circolare</w:t>
-        <w:br/>
-        <w:t xml:space="preserve">    pronunciation: </w:t>
-        <w:tab/>
-        <w:t>[tʃirkoˈlare]</w:t>
-        <w:br/>
-        <w:t xml:space="preserve">    definition: </w:t>
-        <w:tab/>
-        <w:tab/>
-        <w:t>(a forma di cerchio)</w:t>
-        <w:br/>
-        <w:t xml:space="preserve">    </w:t>
-      </w:r>
-    </w:p>
-    <w:p>
-      <w:r>
-        <w:br/>
-        <w:t xml:space="preserve">    word: </w:t>
-        <w:tab/>
-        <w:tab/>
-        <w:t>provvedimento</w:t>
-        <w:br/>
-        <w:t xml:space="preserve">    pronunciation: </w:t>
-        <w:tab/>
-        <w:t>[provvediˈmento]</w:t>
-        <w:br/>
-        <w:t xml:space="preserve">    definition: </w:t>
-        <w:tab/>
-        <w:tab/>
-        <w:t>(misura, disposizione)</w:t>
-        <w:br/>
-        <w:t xml:space="preserve">    </w:t>
-      </w:r>
-    </w:p>
-    <w:p>
-      <w:r>
-        <w:br/>
-        <w:t xml:space="preserve">    word: </w:t>
-        <w:tab/>
-        <w:tab/>
-        <w:t>pubblica</w:t>
-        <w:br/>
-        <w:t xml:space="preserve">    pronunciation: </w:t>
-        <w:tab/>
-        <w:t>No pronunciation available</w:t>
-        <w:br/>
-        <w:t xml:space="preserve">    definition: </w:t>
-        <w:tab/>
-        <w:tab/>
-        <w:t>(che riguarda la collettività)</w:t>
-        <w:br/>
-        <w:t xml:space="preserve">    </w:t>
+        <w:t>Così, per la sinistra-sinistra finita all’angolo per le polemiche sull’assessore alla Mobilità Giusto Catania, è l’occasione per andare all’attacco dei renziani su Rap, l’azienda che gestisce i rifiuti nel capoluogo e che oggi è sotto i riflettori per l’inchiesta della Procura di Palermo che coinvolge, fra gli altri, un funzionario della società, Vincenzo Bonanno: “Per fare questo – prosegue Sinistra Comune - non basta che Rap sia una spa a totale capitale pubblico, è necessario che sia sotto il controllo e la proposta popolare, che divenga come tutte le altre società partecipate del Comune, un’azienda pubblica e partecipativa. Bisogna che l'interesse della comunità Palermo sia anteposto agli interessi dei privati, non sempre leciti, bisogna che la gestione sia trasparente, efficace ed economica, in grado di lavorare in sinergia con le altre aziende pubbliche per generare risparmi e programmare il futuro sostenibile”.try { MNZ_RICH('Bottom'); } catch(e) {}</w:t>
       </w:r>
     </w:p>
     <w:sectPr>

</xml_diff>

<commit_message>
Sorts individual article by frequency. Adds too many definitions to docx
</commit_message>
<xml_diff>
--- a/Imported article.docx
+++ b/Imported article.docx
@@ -6,22 +6,1605 @@
       <w:pPr>
         <w:pStyle w:val="Title"/>
       </w:pPr>
+      <w:r>
+        <w:t>Palermo, "Non ce n'è comico": Lipari ospite del Massimo</w:t>
+      </w:r>
     </w:p>
     <w:p>
       <w:pPr>
         <w:pStyle w:val="Subtitle"/>
       </w:pPr>
-      <w:r>
-        <w:t>Dopo l'intervista a Repubblica del capogruppo di Italia Viva che ipotizza un'unione dei moderati i consiglieri Antonella Leto, Luigi Carollo, Alberto Mangano e Ramon La Torre rispondono: "Aiuti ai cittadini non alle multinazionali dei termovalorizzatori"</w:t>
-      </w:r>
     </w:p>
     <w:p>
       <w:pPr/>
       <w:r>
-        <w:t>“Il ‘progresso’ che annuncia Davide Faraone per Palermo, chiamando a raccolta Forza Italia, Udc e autonomisti e chi altro si riconosce nella prospettiva di privatizzare tutto, compresa l'aria che respiriamo, è diametralmente opposta alla visione di Sinistra Comune”. Dopo l’intervista rilasciata a Repubblica dal capogruppo di Italia viva al Senato, che dopo gli scontri al Comune di Palermo entra a gamba tesa sugli alleati e descrive la sua visione di futuro, nella quale aggregare “i moderati” su temi come la realizzazione di un termovalorizzatore a Palermo e il Ponte sullo Stretto, Sinistra Comune va all’attacco: “La nostra – dicono in una nota Antonella Leto, Luigi Carollo, Alberto Mangano e Ramon La Torre – è una visione di città che guarda all'economia circolare ed alla sostenibilità ambientale, al benessere della comunità, alla programmazione dell'impiantistica necessaria a costruire un futuro green e nuovi posti di lavoro. I rifiuti, se si chiude il ciclo virtuoso, cominciando magari dall'approvare il regolamento che da mesi attende di essere discusso in Consiglio comunale, sono risorse economiche, è denaro contante che può tornare al cittadino anziché far fare profitto a qualche multinazionale della termovalorizzazione”.</w:t>
-        <w:br/>
-        <w:br/>
-        <w:t>Così, per la sinistra-sinistra finita all’angolo per le polemiche sull’assessore alla Mobilità Giusto Catania, è l’occasione per andare all’attacco dei renziani su Rap, l’azienda che gestisce i rifiuti nel capoluogo e che oggi è sotto i riflettori per l’inchiesta della Procura di Palermo che coinvolge, fra gli altri, un funzionario della società, Vincenzo Bonanno: “Per fare questo – prosegue Sinistra Comune - non basta che Rap sia una spa a totale capitale pubblico, è necessario che sia sotto il controllo e la proposta popolare, che divenga come tutte le altre società partecipate del Comune, un’azienda pubblica e partecipativa. Bisogna che l'interesse della comunità Palermo sia anteposto agli interessi dei privati, non sempre leciti, bisogna che la gestione sia trasparente, efficace ed economica, in grado di lavorare in sinergia con le altre aziende pubbliche per generare risparmi e programmare il futuro sostenibile”.try { MNZ_RICH('Bottom'); } catch(e) {}</w:t>
+        <w:t>"Non ce n'è comico". Il tormentone negazionista dell'estate diventa lo spunto per Roberto Lipari per imbastire un nuovo spettacolo comico. L'artista palermitano, dopo le esperienze televisive (Eccezionale veramente su La7, Colorado su Italia Uno e Striscia su Canale 5) e dopo il suo primo film, Tuttapposto con Luca Zingaretti, ritorna in Sicilia con lo spettacolo “Non ce n’è comico”.</w:t>
+        <w:br/>
+        <w:br/>
+        <w:t>Battute, gag, poesia, satira, segneranno un percorso di riflessione, non solo sul momento che stiamo vivendo, ma anche sui paradossi  di una nazione  e di una regione ricca di spunti comici. Il tour partirà il 14 agosto al Teatro di Verdura di Palermo, con uno spettacolo insolito. Lipari sarà, infatti, ospite di un concerto della Massimo Kids orchestra con il coro di voci bianche e il coro Arcobaleno del teatro Massimo di Palermo. Il 17 agosto sarà nella piazza principale di Marina di Ragusa, il 19 agosto sarà al teatro Costabianca di Realmonte, il 21 e 22 agosto all'Arena Re di Campofelice di Roccella, il 24 agosto Castellammare del golfo – Cala Marina - piazzale Stenditoio, il 27 agosto nella piazza Duomo di Piazza Armerina, 29 agosto Teatro Pietra Rosa di Pollina .</w:t>
+        <w:br/>
+        <w:t>try { MNZ_RICH('Bottom'); } catch(e) {}</w:t>
+        <w:br/>
+        <w:t>I biglietti si potranno acquistare online o nei circuiti tradizionali.</w:t>
+      </w:r>
+    </w:p>
+    <w:p>
+      <w:r>
+        <w:br w:type="page"/>
+      </w:r>
+    </w:p>
+    <w:p>
+      <w:r>
+        <w:br/>
+        <w:t xml:space="preserve">        word: </w:t>
+        <w:tab/>
+        <w:tab/>
+        <w:t>word</w:t>
+        <w:br/>
+        <w:t xml:space="preserve">        pronunciation: </w:t>
+        <w:tab/>
+        <w:t>No pronunciation available</w:t>
+        <w:br/>
+        <w:t xml:space="preserve">        definition: </w:t>
+        <w:tab/>
+        <w:tab/>
+        <w:br/>
+        <w:t xml:space="preserve">        </w:t>
+      </w:r>
+    </w:p>
+    <w:p>
+      <w:r>
+        <w:br/>
+        <w:t xml:space="preserve">        word: </w:t>
+        <w:tab/>
+        <w:tab/>
+        <w:t>il</w:t>
+        <w:br/>
+        <w:t xml:space="preserve">        pronunciation: </w:t>
+        <w:tab/>
+        <w:t>[il]</w:t>
+        <w:br/>
+        <w:t xml:space="preserve">        definition: </w:t>
+        <w:tab/>
+        <w:tab/>
+        <w:t>(articolo determinativo)</w:t>
+        <w:br/>
+        <w:t xml:space="preserve">        </w:t>
+      </w:r>
+    </w:p>
+    <w:p>
+      <w:r>
+        <w:br/>
+        <w:t xml:space="preserve">        word: </w:t>
+        <w:tab/>
+        <w:tab/>
+        <w:t>agosto</w:t>
+        <w:br/>
+        <w:t xml:space="preserve">        pronunciation: </w:t>
+        <w:tab/>
+        <w:t>[aˈgosto]</w:t>
+        <w:br/>
+        <w:t xml:space="preserve">        definition: </w:t>
+        <w:tab/>
+        <w:tab/>
+        <w:t>(mese tra luglio e settembre) (month)</w:t>
+        <w:br/>
+        <w:t xml:space="preserve">        </w:t>
+      </w:r>
+    </w:p>
+    <w:p>
+      <w:r>
+        <w:br/>
+        <w:t xml:space="preserve">        word: </w:t>
+        <w:tab/>
+        <w:tab/>
+        <w:t>e</w:t>
+        <w:br/>
+        <w:t xml:space="preserve">        pronunciation: </w:t>
+        <w:tab/>
+        <w:t>'e', 'E': [e]</w:t>
+        <w:br/>
+        <w:t xml:space="preserve">        definition: </w:t>
+        <w:tab/>
+        <w:tab/>
+        <w:t>(lettera dell'alfabeto latino) (letter)</w:t>
+        <w:br/>
+        <w:t xml:space="preserve">        </w:t>
+      </w:r>
+    </w:p>
+    <w:p>
+      <w:r>
+        <w:br/>
+        <w:t xml:space="preserve">        word: </w:t>
+        <w:tab/>
+        <w:tab/>
+        <w:t>di</w:t>
+        <w:br/>
+        <w:t xml:space="preserve">        pronunciation: </w:t>
+        <w:tab/>
+        <w:t>[di]</w:t>
+        <w:br/>
+        <w:t xml:space="preserve">        definition: </w:t>
+        <w:tab/>
+        <w:tab/>
+        <w:t>(possesso, appartenenza) (possessive)</w:t>
+        <w:br/>
+        <w:t xml:space="preserve">        </w:t>
+      </w:r>
+    </w:p>
+    <w:p>
+      <w:r>
+        <w:br/>
+        <w:t xml:space="preserve">        word: </w:t>
+        <w:tab/>
+        <w:tab/>
+        <w:t>non</w:t>
+        <w:br/>
+        <w:t xml:space="preserve">        pronunciation: </w:t>
+        <w:tab/>
+        <w:t>[non]</w:t>
+        <w:br/>
+        <w:t xml:space="preserve">        definition: </w:t>
+        <w:tab/>
+        <w:tab/>
+        <w:t>(nega quanto espresso da un verbo)</w:t>
+        <w:br/>
+        <w:t xml:space="preserve">        </w:t>
+      </w:r>
+    </w:p>
+    <w:p>
+      <w:r>
+        <w:br/>
+        <w:t xml:space="preserve">        word: </w:t>
+        <w:tab/>
+        <w:tab/>
+        <w:t>del</w:t>
+        <w:br/>
+        <w:t xml:space="preserve">        pronunciation: </w:t>
+        <w:tab/>
+        <w:t>[del]</w:t>
+        <w:br/>
+        <w:t xml:space="preserve">        definition: </w:t>
+        <w:tab/>
+        <w:tab/>
+        <w:t>(de il)</w:t>
+        <w:br/>
+        <w:t xml:space="preserve">        </w:t>
+      </w:r>
+    </w:p>
+    <w:p>
+      <w:r>
+        <w:br/>
+        <w:t xml:space="preserve">        word: </w:t>
+        <w:tab/>
+        <w:tab/>
+        <w:t>al</w:t>
+        <w:br/>
+        <w:t xml:space="preserve">        pronunciation: </w:t>
+        <w:tab/>
+        <w:t>[al]</w:t>
+        <w:br/>
+        <w:t xml:space="preserve">        definition: </w:t>
+        <w:tab/>
+        <w:tab/>
+        <w:t>(moto a luogo)</w:t>
+        <w:br/>
+        <w:t xml:space="preserve">        </w:t>
+      </w:r>
+    </w:p>
+    <w:p>
+      <w:r>
+        <w:br/>
+        <w:t xml:space="preserve">        word: </w:t>
+        <w:tab/>
+        <w:tab/>
+        <w:t>un</w:t>
+        <w:br/>
+        <w:t xml:space="preserve">        pronunciation: </w:t>
+        <w:tab/>
+        <w:t>[ˈuna]</w:t>
+        <w:br/>
+        <w:t xml:space="preserve">        definition: </w:t>
+        <w:tab/>
+        <w:tab/>
+        <w:t>(indeterminativo)</w:t>
+        <w:br/>
+        <w:t xml:space="preserve">        </w:t>
+      </w:r>
+    </w:p>
+    <w:p>
+      <w:r>
+        <w:br/>
+        <w:t xml:space="preserve">        word: </w:t>
+        <w:tab/>
+        <w:tab/>
+        <w:t>lipari</w:t>
+        <w:br/>
+        <w:t xml:space="preserve">        pronunciation: </w:t>
+        <w:tab/>
+        <w:t>No pronunciation available</w:t>
+        <w:br/>
+        <w:t xml:space="preserve">        definition: </w:t>
+        <w:tab/>
+        <w:tab/>
+        <w:t>No additional information available</w:t>
+        <w:br/>
+        <w:t xml:space="preserve">        </w:t>
+      </w:r>
+    </w:p>
+    <w:p>
+      <w:r>
+        <w:br/>
+        <w:t xml:space="preserve">        word: </w:t>
+        <w:tab/>
+        <w:tab/>
+        <w:t>spettacolo</w:t>
+        <w:br/>
+        <w:t xml:space="preserve">        pronunciation: </w:t>
+        <w:tab/>
+        <w:t>[spetˈtakolo]</w:t>
+        <w:br/>
+        <w:t xml:space="preserve">        definition: </w:t>
+        <w:tab/>
+        <w:tab/>
+        <w:t>(rappresentazione, esibizione)</w:t>
+        <w:br/>
+        <w:t xml:space="preserve">        </w:t>
+      </w:r>
+    </w:p>
+    <w:p>
+      <w:r>
+        <w:br/>
+        <w:t xml:space="preserve">        word: </w:t>
+        <w:tab/>
+        <w:tab/>
+        <w:t>coro</w:t>
+        <w:br/>
+        <w:t xml:space="preserve">        pronunciation: </w:t>
+        <w:tab/>
+        <w:t>[ˈkɔro]</w:t>
+        <w:br/>
+        <w:t xml:space="preserve">        definition: </w:t>
+        <w:tab/>
+        <w:tab/>
+        <w:t>(canto di un gruppo di cantori)</w:t>
+        <w:br/>
+        <w:t xml:space="preserve">        </w:t>
+      </w:r>
+    </w:p>
+    <w:p>
+      <w:r>
+        <w:br/>
+        <w:t xml:space="preserve">        word: </w:t>
+        <w:tab/>
+        <w:tab/>
+        <w:t>n'è</w:t>
+        <w:br/>
+        <w:t xml:space="preserve">        pronunciation: </w:t>
+        <w:tab/>
+        <w:t>No pronunciation available</w:t>
+        <w:br/>
+        <w:t xml:space="preserve">        definition: </w:t>
+        <w:tab/>
+        <w:tab/>
+        <w:br/>
+        <w:t xml:space="preserve">        </w:t>
+      </w:r>
+    </w:p>
+    <w:p>
+      <w:r>
+        <w:br/>
+        <w:t xml:space="preserve">        word: </w:t>
+        <w:tab/>
+        <w:tab/>
+        <w:t>con</w:t>
+        <w:br/>
+        <w:t xml:space="preserve">        pronunciation: </w:t>
+        <w:tab/>
+        <w:t>[kon]</w:t>
+        <w:br/>
+        <w:t xml:space="preserve">        definition: </w:t>
+        <w:tab/>
+        <w:tab/>
+        <w:t>(compagnia, relazione)</w:t>
+        <w:br/>
+        <w:t xml:space="preserve">        </w:t>
+      </w:r>
+    </w:p>
+    <w:p>
+      <w:r>
+        <w:br/>
+        <w:t xml:space="preserve">        word: </w:t>
+        <w:tab/>
+        <w:tab/>
+        <w:t>ospite</w:t>
+        <w:br/>
+        <w:t xml:space="preserve">        pronunciation: </w:t>
+        <w:tab/>
+        <w:t>[ˈɔspite]</w:t>
+        <w:br/>
+        <w:t xml:space="preserve">        definition: </w:t>
+        <w:tab/>
+        <w:tab/>
+        <w:t>(chi viene ospitato)</w:t>
+        <w:br/>
+        <w:t xml:space="preserve">        </w:t>
+      </w:r>
+    </w:p>
+    <w:p>
+      <w:r>
+        <w:br/>
+        <w:t xml:space="preserve">        word: </w:t>
+        <w:tab/>
+        <w:tab/>
+        <w:t>della</w:t>
+        <w:br/>
+        <w:t xml:space="preserve">        pronunciation: </w:t>
+        <w:tab/>
+        <w:t>[ˈdello]</w:t>
+        <w:br/>
+        <w:t xml:space="preserve">        definition: </w:t>
+        <w:tab/>
+        <w:tab/>
+        <w:br/>
+        <w:t xml:space="preserve">        </w:t>
+      </w:r>
+    </w:p>
+    <w:p>
+      <w:r>
+        <w:br/>
+        <w:t xml:space="preserve">        word: </w:t>
+        <w:tab/>
+        <w:tab/>
+        <w:t>kids</w:t>
+        <w:br/>
+        <w:t xml:space="preserve">        pronunciation: </w:t>
+        <w:tab/>
+        <w:t>No pronunciation available</w:t>
+        <w:br/>
+        <w:t xml:space="preserve">        definition: </w:t>
+        <w:tab/>
+        <w:tab/>
+        <w:t>informal (child)</w:t>
+        <w:br/>
+        <w:t xml:space="preserve">        </w:t>
+      </w:r>
+    </w:p>
+    <w:p>
+      <w:r>
+        <w:br/>
+        <w:t xml:space="preserve">        word: </w:t>
+        <w:tab/>
+        <w:tab/>
+        <w:t>costabianca</w:t>
+        <w:br/>
+        <w:t xml:space="preserve">        pronunciation: </w:t>
+        <w:tab/>
+        <w:t>No pronunciation available</w:t>
+        <w:br/>
+        <w:t xml:space="preserve">        definition: </w:t>
+        <w:tab/>
+        <w:tab/>
+        <w:t>No additional information available</w:t>
+        <w:br/>
+        <w:t xml:space="preserve">        </w:t>
+      </w:r>
+    </w:p>
+    <w:p>
+      <w:r>
+        <w:br/>
+        <w:t xml:space="preserve">        word: </w:t>
+        <w:tab/>
+        <w:tab/>
+        <w:t>voci</w:t>
+        <w:br/>
+        <w:t xml:space="preserve">        pronunciation: </w:t>
+        <w:tab/>
+        <w:t>No pronunciation available</w:t>
+        <w:br/>
+        <w:t xml:space="preserve">        definition: </w:t>
+        <w:tab/>
+        <w:tab/>
+        <w:t>(di persona)</w:t>
+        <w:br/>
+        <w:t xml:space="preserve">        </w:t>
+      </w:r>
+    </w:p>
+    <w:p>
+      <w:r>
+        <w:br/>
+        <w:t xml:space="preserve">        word: </w:t>
+        <w:tab/>
+        <w:tab/>
+        <w:t>massimo</w:t>
+        <w:br/>
+        <w:t xml:space="preserve">        pronunciation: </w:t>
+        <w:tab/>
+        <w:t>[ˈmassimo]</w:t>
+        <w:br/>
+        <w:t xml:space="preserve">        definition: </w:t>
+        <w:tab/>
+        <w:tab/>
+        <w:t>(il più grande, estremo) (size)</w:t>
+        <w:br/>
+        <w:t xml:space="preserve">        </w:t>
+      </w:r>
+    </w:p>
+    <w:p>
+      <w:r>
+        <w:br/>
+        <w:t xml:space="preserve">        word: </w:t>
+        <w:tab/>
+        <w:tab/>
+        <w:t>palermo</w:t>
+        <w:br/>
+        <w:t xml:space="preserve">        pronunciation: </w:t>
+        <w:tab/>
+        <w:t>[paˈlɛrmo]</w:t>
+        <w:br/>
+        <w:t xml:space="preserve">        definition: </w:t>
+        <w:tab/>
+        <w:tab/>
+        <w:t>No additional information available</w:t>
+        <w:br/>
+        <w:t xml:space="preserve">        </w:t>
+      </w:r>
+    </w:p>
+    <w:p>
+      <w:r>
+        <w:br/>
+        <w:t xml:space="preserve">        word: </w:t>
+        <w:tab/>
+        <w:tab/>
+        <w:t>infatti</w:t>
+        <w:br/>
+        <w:t xml:space="preserve">        pronunciation: </w:t>
+        <w:tab/>
+        <w:t>[inˈfatti]</w:t>
+        <w:br/>
+        <w:t xml:space="preserve">        definition: </w:t>
+        <w:tab/>
+        <w:tab/>
+        <w:t>(difatti)</w:t>
+        <w:br/>
+        <w:t xml:space="preserve">        </w:t>
+      </w:r>
+    </w:p>
+    <w:p>
+      <w:r>
+        <w:br/>
+        <w:t xml:space="preserve">        word: </w:t>
+        <w:tab/>
+        <w:tab/>
+        <w:t>nella</w:t>
+        <w:br/>
+        <w:t xml:space="preserve">        pronunciation: </w:t>
+        <w:tab/>
+        <w:t>No pronunciation available</w:t>
+        <w:br/>
+        <w:t xml:space="preserve">        definition: </w:t>
+        <w:tab/>
+        <w:tab/>
+        <w:t>(in + la)</w:t>
+        <w:br/>
+        <w:t xml:space="preserve">        </w:t>
+      </w:r>
+    </w:p>
+    <w:p>
+      <w:r>
+        <w:br/>
+        <w:t xml:space="preserve">        word: </w:t>
+        <w:tab/>
+        <w:tab/>
+        <w:t>principale</w:t>
+        <w:br/>
+        <w:t xml:space="preserve">        pronunciation: </w:t>
+        <w:tab/>
+        <w:t>[printʃiˈpale]</w:t>
+        <w:br/>
+        <w:t xml:space="preserve">        definition: </w:t>
+        <w:tab/>
+        <w:tab/>
+        <w:t>(primario, fondamentale)</w:t>
+        <w:br/>
+        <w:t xml:space="preserve">        </w:t>
+      </w:r>
+    </w:p>
+    <w:p>
+      <w:r>
+        <w:br/>
+        <w:t xml:space="preserve">        word: </w:t>
+        <w:tab/>
+        <w:tab/>
+        <w:t>marina</w:t>
+        <w:br/>
+        <w:t xml:space="preserve">        pronunciation: </w:t>
+        <w:tab/>
+        <w:t>[maˈrina]</w:t>
+        <w:br/>
+        <w:t xml:space="preserve">        definition: </w:t>
+        <w:tab/>
+        <w:tab/>
+        <w:t>(attività in mare) (military)</w:t>
+        <w:br/>
+        <w:t xml:space="preserve">        </w:t>
+      </w:r>
+    </w:p>
+    <w:p>
+      <w:r>
+        <w:br/>
+        <w:t xml:space="preserve">        word: </w:t>
+        <w:tab/>
+        <w:tab/>
+        <w:t>ragusa</w:t>
+        <w:br/>
+        <w:t xml:space="preserve">        pronunciation: </w:t>
+        <w:tab/>
+        <w:t>No pronunciation available</w:t>
+        <w:br/>
+        <w:t xml:space="preserve">        definition: </w:t>
+        <w:tab/>
+        <w:tab/>
+        <w:t>No additional information available</w:t>
+        <w:br/>
+        <w:t xml:space="preserve">        </w:t>
+      </w:r>
+    </w:p>
+    <w:p>
+      <w:r>
+        <w:br/>
+        <w:t xml:space="preserve">        word: </w:t>
+        <w:tab/>
+        <w:tab/>
+        <w:t>negazionista</w:t>
+        <w:br/>
+        <w:t xml:space="preserve">        pronunciation: </w:t>
+        <w:tab/>
+        <w:t>No pronunciation available</w:t>
+        <w:br/>
+        <w:t xml:space="preserve">        definition: </w:t>
+        <w:tab/>
+        <w:tab/>
+        <w:t>No additional information available</w:t>
+        <w:br/>
+        <w:t xml:space="preserve">        </w:t>
+      </w:r>
+    </w:p>
+    <w:p>
+      <w:r>
+        <w:br/>
+        <w:t xml:space="preserve">        word: </w:t>
+        <w:tab/>
+        <w:tab/>
+        <w:t>realmonte</w:t>
+        <w:br/>
+        <w:t xml:space="preserve">        pronunciation: </w:t>
+        <w:tab/>
+        <w:t>No pronunciation available</w:t>
+        <w:br/>
+        <w:t xml:space="preserve">        definition: </w:t>
+        <w:tab/>
+        <w:tab/>
+        <w:t>No additional information available</w:t>
+        <w:br/>
+        <w:t xml:space="preserve">        </w:t>
+      </w:r>
+    </w:p>
+    <w:p>
+      <w:r>
+        <w:br/>
+        <w:t xml:space="preserve">        word: </w:t>
+        <w:tab/>
+        <w:tab/>
+        <w:t>teatro</w:t>
+        <w:br/>
+        <w:t xml:space="preserve">        pronunciation: </w:t>
+        <w:tab/>
+        <w:t>[teˈatro]</w:t>
+        <w:br/>
+        <w:t xml:space="preserve">        definition: </w:t>
+        <w:tab/>
+        <w:tab/>
+        <w:t>(luogo per spettacoli) (US)</w:t>
+        <w:br/>
+        <w:t xml:space="preserve">        </w:t>
+      </w:r>
+    </w:p>
+    <w:p>
+      <w:r>
+        <w:br/>
+        <w:t xml:space="preserve">        word: </w:t>
+        <w:tab/>
+        <w:tab/>
+        <w:t>nei</w:t>
+        <w:br/>
+        <w:t xml:space="preserve">        pronunciation: </w:t>
+        <w:tab/>
+        <w:t>[ˈnei]</w:t>
+        <w:br/>
+        <w:t xml:space="preserve">        definition: </w:t>
+        <w:tab/>
+        <w:tab/>
+        <w:t>(all'interno di)</w:t>
+        <w:br/>
+        <w:t xml:space="preserve">        </w:t>
+      </w:r>
+    </w:p>
+    <w:p>
+      <w:r>
+        <w:br/>
+        <w:t xml:space="preserve">        word: </w:t>
+        <w:tab/>
+        <w:tab/>
+        <w:t>online</w:t>
+        <w:br/>
+        <w:t xml:space="preserve">        pronunciation: </w:t>
+        <w:tab/>
+        <w:t>No pronunciation available</w:t>
+        <w:br/>
+        <w:t xml:space="preserve">        definition: </w:t>
+        <w:tab/>
+        <w:tab/>
+        <w:br/>
+        <w:t xml:space="preserve">        </w:t>
+      </w:r>
+    </w:p>
+    <w:p>
+      <w:r>
+        <w:br/>
+        <w:t xml:space="preserve">        word: </w:t>
+        <w:tab/>
+        <w:tab/>
+        <w:t>potranno</w:t>
+        <w:br/>
+        <w:t xml:space="preserve">        pronunciation: </w:t>
+        <w:tab/>
+        <w:t>No pronunciation available</w:t>
+        <w:br/>
+        <w:t xml:space="preserve">        definition: </w:t>
+        <w:tab/>
+        <w:tab/>
+        <w:t>(essere in grado di fare [qc])</w:t>
+        <w:br/>
+        <w:t xml:space="preserve">        </w:t>
+      </w:r>
+    </w:p>
+    <w:p>
+      <w:r>
+        <w:br/>
+        <w:t xml:space="preserve">        word: </w:t>
+        <w:tab/>
+        <w:tab/>
+        <w:t>biglietti</w:t>
+        <w:br/>
+        <w:t xml:space="preserve">        pronunciation: </w:t>
+        <w:tab/>
+        <w:t>No pronunciation available</w:t>
+        <w:br/>
+        <w:t xml:space="preserve">        definition: </w:t>
+        <w:tab/>
+        <w:tab/>
+        <w:t>(foglietto o cartoncino)</w:t>
+        <w:br/>
+        <w:t xml:space="preserve">        </w:t>
+      </w:r>
+    </w:p>
+    <w:p>
+      <w:r>
+        <w:br/>
+        <w:t xml:space="preserve">        word: </w:t>
+        <w:tab/>
+        <w:tab/>
+        <w:t>pollino</w:t>
+        <w:br/>
+        <w:t xml:space="preserve">        pronunciation: </w:t>
+        <w:tab/>
+        <w:t>No pronunciation available</w:t>
+        <w:br/>
+        <w:t xml:space="preserve">        definition: </w:t>
+        <w:tab/>
+        <w:tab/>
+        <w:br/>
+        <w:t xml:space="preserve">        </w:t>
+      </w:r>
+    </w:p>
+    <w:p>
+      <w:r>
+        <w:br/>
+        <w:t xml:space="preserve">        word: </w:t>
+        <w:tab/>
+        <w:tab/>
+        <w:t>rosa</w:t>
+        <w:br/>
+        <w:t xml:space="preserve">        pronunciation: </w:t>
+        <w:tab/>
+        <w:t>[ˈrɔza]</w:t>
+        <w:br/>
+        <w:t xml:space="preserve">        definition: </w:t>
+        <w:tab/>
+        <w:tab/>
+        <w:t>(femminile, per donne) (literature)</w:t>
+        <w:br/>
+        <w:t xml:space="preserve">        </w:t>
+      </w:r>
+    </w:p>
+    <w:p>
+      <w:r>
+        <w:br/>
+        <w:t xml:space="preserve">        word: </w:t>
+        <w:tab/>
+        <w:tab/>
+        <w:t>29</w:t>
+        <w:br/>
+        <w:t xml:space="preserve">        pronunciation: </w:t>
+        <w:tab/>
+        <w:t>No pronunciation available</w:t>
+        <w:br/>
+        <w:t xml:space="preserve">        definition: </w:t>
+        <w:tab/>
+        <w:tab/>
+        <w:t>(numero cardinale: 29) (cardinal number)</w:t>
+        <w:br/>
+        <w:t xml:space="preserve">        </w:t>
+      </w:r>
+    </w:p>
+    <w:p>
+      <w:r>
+        <w:br/>
+        <w:t xml:space="preserve">        word: </w:t>
+        <w:tab/>
+        <w:tab/>
+        <w:t>14</w:t>
+        <w:br/>
+        <w:t xml:space="preserve">        pronunciation: </w:t>
+        <w:tab/>
+        <w:t>No pronunciation available</w:t>
+        <w:br/>
+        <w:t xml:space="preserve">        definition: </w:t>
+        <w:tab/>
+        <w:tab/>
+        <w:br/>
+        <w:t xml:space="preserve">        </w:t>
+      </w:r>
+    </w:p>
+    <w:p>
+      <w:r>
+        <w:br/>
+        <w:t xml:space="preserve">        word: </w:t>
+        <w:tab/>
+        <w:tab/>
+        <w:t>armerina</w:t>
+        <w:br/>
+        <w:t xml:space="preserve">        pronunciation: </w:t>
+        <w:tab/>
+        <w:t>No pronunciation available</w:t>
+        <w:br/>
+        <w:t xml:space="preserve">        definition: </w:t>
+        <w:tab/>
+        <w:tab/>
+        <w:t>No additional information available</w:t>
+        <w:br/>
+        <w:t xml:space="preserve">        </w:t>
+      </w:r>
+    </w:p>
+    <w:p>
+      <w:r>
+        <w:br/>
+        <w:t xml:space="preserve">        word: </w:t>
+        <w:tab/>
+        <w:tab/>
+        <w:t>piazza</w:t>
+        <w:br/>
+        <w:t xml:space="preserve">        pronunciation: </w:t>
+        <w:tab/>
+        <w:t>[ˈpjattsa]</w:t>
+        <w:br/>
+        <w:t xml:space="preserve">        definition: </w:t>
+        <w:tab/>
+        <w:tab/>
+        <w:t>(spiazzo urbano)</w:t>
+        <w:br/>
+        <w:t xml:space="preserve">        </w:t>
+      </w:r>
+    </w:p>
+    <w:p>
+      <w:r>
+        <w:br/>
+        <w:t xml:space="preserve">        word: </w:t>
+        <w:tab/>
+        <w:tab/>
+        <w:t>piazzale</w:t>
+        <w:br/>
+        <w:t xml:space="preserve">        pronunciation: </w:t>
+        <w:tab/>
+        <w:t>[pjatˈtsale]</w:t>
+        <w:br/>
+        <w:t xml:space="preserve">        definition: </w:t>
+        <w:tab/>
+        <w:tab/>
+        <w:t>(ampio spiazzo nelle città)</w:t>
+        <w:br/>
+        <w:t xml:space="preserve">        </w:t>
+      </w:r>
+    </w:p>
+    <w:p>
+      <w:r>
+        <w:br/>
+        <w:t xml:space="preserve">        word: </w:t>
+        <w:tab/>
+        <w:tab/>
+        <w:t>cala</w:t>
+        <w:br/>
+        <w:t xml:space="preserve">        pronunciation: </w:t>
+        <w:tab/>
+        <w:t>[ˈkala]</w:t>
+        <w:br/>
+        <w:t xml:space="preserve">        definition: </w:t>
+        <w:tab/>
+        <w:tab/>
+        <w:t>(baia di dimensioni ridotte)</w:t>
+        <w:br/>
+        <w:t xml:space="preserve">        </w:t>
+      </w:r>
+    </w:p>
+    <w:p>
+      <w:r>
+        <w:br/>
+        <w:t xml:space="preserve">        word: </w:t>
+        <w:tab/>
+        <w:tab/>
+        <w:t>roccella</w:t>
+        <w:br/>
+        <w:t xml:space="preserve">        pronunciation: </w:t>
+        <w:tab/>
+        <w:t>No pronunciation available</w:t>
+        <w:br/>
+        <w:t xml:space="preserve">        definition: </w:t>
+        <w:tab/>
+        <w:tab/>
+        <w:t>No additional information available</w:t>
+        <w:br/>
+        <w:t xml:space="preserve">        </w:t>
+      </w:r>
+    </w:p>
+    <w:p>
+      <w:r>
+        <w:br/>
+        <w:t xml:space="preserve">        word: </w:t>
+        <w:tab/>
+        <w:tab/>
+        <w:t>campofelice</w:t>
+        <w:br/>
+        <w:t xml:space="preserve">        pronunciation: </w:t>
+        <w:tab/>
+        <w:t>No pronunciation available</w:t>
+        <w:br/>
+        <w:t xml:space="preserve">        definition: </w:t>
+        <w:tab/>
+        <w:tab/>
+        <w:t>No additional information available</w:t>
+        <w:br/>
+        <w:t xml:space="preserve">        </w:t>
+      </w:r>
+    </w:p>
+    <w:p>
+      <w:r>
+        <w:br/>
+        <w:t xml:space="preserve">        word: </w:t>
+        <w:tab/>
+        <w:tab/>
+        <w:t>re</w:t>
+        <w:br/>
+        <w:t xml:space="preserve">        pronunciation: </w:t>
+        <w:tab/>
+        <w:t>[rɛ]</w:t>
+        <w:br/>
+        <w:t xml:space="preserve">        definition: </w:t>
+        <w:tab/>
+        <w:tab/>
+        <w:t>(sovrano, reggente, monarca)</w:t>
+        <w:br/>
+        <w:t xml:space="preserve">        </w:t>
+      </w:r>
+    </w:p>
+    <w:p>
+      <w:r>
+        <w:br/>
+        <w:t xml:space="preserve">        word: </w:t>
+        <w:tab/>
+        <w:tab/>
+        <w:t>ricca</w:t>
+        <w:br/>
+        <w:t xml:space="preserve">        pronunciation: </w:t>
+        <w:tab/>
+        <w:t>No pronunciation available</w:t>
+        <w:br/>
+        <w:t xml:space="preserve">        definition: </w:t>
+        <w:tab/>
+        <w:tab/>
+        <w:t>(con molto denaro)</w:t>
+        <w:br/>
+        <w:t xml:space="preserve">        </w:t>
+      </w:r>
+    </w:p>
+    <w:p>
+      <w:r>
+        <w:br/>
+        <w:t xml:space="preserve">        word: </w:t>
+        <w:tab/>
+        <w:tab/>
+        <w:t>partirà</w:t>
+        <w:br/>
+        <w:t xml:space="preserve">        pronunciation: </w:t>
+        <w:tab/>
+        <w:t>No pronunciation available</w:t>
+        <w:br/>
+        <w:t xml:space="preserve">        definition: </w:t>
+        <w:tab/>
+        <w:tab/>
+        <w:t>(allontanarsi da un luogo)</w:t>
+        <w:br/>
+        <w:t xml:space="preserve">        </w:t>
+      </w:r>
+    </w:p>
+    <w:p>
+      <w:r>
+        <w:br/>
+        <w:t xml:space="preserve">        word: </w:t>
+        <w:tab/>
+        <w:tab/>
+        <w:t>la7</w:t>
+        <w:br/>
+        <w:t xml:space="preserve">        pronunciation: </w:t>
+        <w:tab/>
+        <w:t>No pronunciation available</w:t>
+        <w:br/>
+        <w:t xml:space="preserve">        definition: </w:t>
+        <w:tab/>
+        <w:tab/>
+        <w:t>No additional information available</w:t>
+        <w:br/>
+        <w:t xml:space="preserve">        </w:t>
+      </w:r>
+    </w:p>
+    <w:p>
+      <w:r>
+        <w:br/>
+        <w:t xml:space="preserve">        word: </w:t>
+        <w:tab/>
+        <w:tab/>
+        <w:t>luca</w:t>
+        <w:br/>
+        <w:t xml:space="preserve">        pronunciation: </w:t>
+        <w:tab/>
+        <w:t>No pronunciation available</w:t>
+        <w:br/>
+        <w:t xml:space="preserve">        definition: </w:t>
+        <w:tab/>
+        <w:tab/>
+        <w:t>(nome proprio maschile) (Italian name)</w:t>
+        <w:br/>
+        <w:t xml:space="preserve">        </w:t>
+      </w:r>
+    </w:p>
+    <w:p>
+      <w:r>
+        <w:br/>
+        <w:t xml:space="preserve">        word: </w:t>
+        <w:tab/>
+        <w:tab/>
+        <w:t>tuttapposto</w:t>
+        <w:br/>
+        <w:t xml:space="preserve">        pronunciation: </w:t>
+        <w:tab/>
+        <w:t>No pronunciation available</w:t>
+        <w:br/>
+        <w:t xml:space="preserve">        definition: </w:t>
+        <w:tab/>
+        <w:tab/>
+        <w:t>No additional information available</w:t>
+        <w:br/>
+        <w:t xml:space="preserve">        </w:t>
+      </w:r>
+    </w:p>
+    <w:p>
+      <w:r>
+        <w:br/>
+        <w:t xml:space="preserve">        word: </w:t>
+        <w:tab/>
+        <w:tab/>
+        <w:t>primo</w:t>
+        <w:br/>
+        <w:t xml:space="preserve">        pronunciation: </w:t>
+        <w:tab/>
+        <w:t>[ˈprimo]</w:t>
+        <w:br/>
+        <w:t xml:space="preserve">        definition: </w:t>
+        <w:tab/>
+        <w:tab/>
+        <w:t>(ordinale)</w:t>
+        <w:br/>
+        <w:t xml:space="preserve">        </w:t>
+      </w:r>
+    </w:p>
+    <w:p>
+      <w:r>
+        <w:br/>
+        <w:t xml:space="preserve">        word: </w:t>
+        <w:tab/>
+        <w:tab/>
+        <w:t>su</w:t>
+        <w:br/>
+        <w:t xml:space="preserve">        pronunciation: </w:t>
+        <w:tab/>
+        <w:t>[su]</w:t>
+        <w:br/>
+        <w:t xml:space="preserve">        definition: </w:t>
+        <w:tab/>
+        <w:tab/>
+        <w:t>(stato in luogo)</w:t>
+        <w:br/>
+        <w:t xml:space="preserve">        </w:t>
+      </w:r>
+    </w:p>
+    <w:p>
+      <w:r>
+        <w:br/>
+        <w:t xml:space="preserve">        word: </w:t>
+        <w:tab/>
+        <w:tab/>
+        <w:t>italia</w:t>
+        <w:br/>
+        <w:t xml:space="preserve">        pronunciation: </w:t>
+        <w:tab/>
+        <w:t>[iˈtalja]</w:t>
+        <w:br/>
+        <w:t xml:space="preserve">        definition: </w:t>
+        <w:tab/>
+        <w:tab/>
+        <w:t>(nazione europea) (country)</w:t>
+        <w:br/>
+        <w:t xml:space="preserve">        </w:t>
+      </w:r>
+    </w:p>
+    <w:p>
+      <w:r>
+        <w:br/>
+        <w:t xml:space="preserve">        word: </w:t>
+        <w:tab/>
+        <w:tab/>
+        <w:t>colorado</w:t>
+        <w:br/>
+        <w:t xml:space="preserve">        pronunciation: </w:t>
+        <w:tab/>
+        <w:t>No pronunciation available</w:t>
+        <w:br/>
+        <w:t xml:space="preserve">        definition: </w:t>
+        <w:tab/>
+        <w:tab/>
+        <w:t>No additional information available</w:t>
+        <w:br/>
+        <w:t xml:space="preserve">        </w:t>
+      </w:r>
+    </w:p>
+    <w:p>
+      <w:r>
+        <w:br/>
+        <w:t xml:space="preserve">        word: </w:t>
+        <w:tab/>
+        <w:tab/>
+        <w:t>veramente</w:t>
+        <w:br/>
+        <w:t xml:space="preserve">        pronunciation: </w:t>
+        <w:tab/>
+        <w:t>[veraˈmente]</w:t>
+        <w:br/>
+        <w:t xml:space="preserve">        definition: </w:t>
+        <w:tab/>
+        <w:tab/>
+        <w:t>(effettivamente, realmente)</w:t>
+        <w:br/>
+        <w:t xml:space="preserve">        </w:t>
+      </w:r>
+    </w:p>
+    <w:p>
+      <w:r>
+        <w:br/>
+        <w:t xml:space="preserve">        word: </w:t>
+        <w:tab/>
+        <w:tab/>
+        <w:t>spunti</w:t>
+        <w:br/>
+        <w:t xml:space="preserve">        pronunciation: </w:t>
+        <w:tab/>
+        <w:t>No pronunciation available</w:t>
+        <w:br/>
+        <w:t xml:space="preserve">        definition: </w:t>
+        <w:tab/>
+        <w:tab/>
+        <w:t>(teatro: battuta del suggeritore) (theater)</w:t>
+        <w:br/>
+        <w:t xml:space="preserve">        </w:t>
+      </w:r>
+    </w:p>
+    <w:p>
+      <w:r>
+        <w:br/>
+        <w:t xml:space="preserve">        word: </w:t>
+        <w:tab/>
+        <w:tab/>
+        <w:t>esperienze</w:t>
+        <w:br/>
+        <w:t xml:space="preserve">        pronunciation: </w:t>
+        <w:tab/>
+        <w:t>No pronunciation available</w:t>
+        <w:br/>
+        <w:t xml:space="preserve">        definition: </w:t>
+        <w:tab/>
+        <w:tab/>
+        <w:t>(sapere acquisito con la pratica)</w:t>
+        <w:br/>
+        <w:t xml:space="preserve">        </w:t>
+      </w:r>
+    </w:p>
+    <w:p>
+      <w:r>
+        <w:br/>
+        <w:t xml:space="preserve">        word: </w:t>
+        <w:tab/>
+        <w:tab/>
+        <w:t>dopo</w:t>
+        <w:br/>
+        <w:t xml:space="preserve">        pronunciation: </w:t>
+        <w:tab/>
+        <w:t>[ˈdopo]</w:t>
+        <w:br/>
+        <w:t xml:space="preserve">        definition: </w:t>
+        <w:tab/>
+        <w:tab/>
+        <w:t>(in seguito, più tardi)</w:t>
+        <w:br/>
+        <w:t xml:space="preserve">        </w:t>
+      </w:r>
+    </w:p>
+    <w:p>
+      <w:r>
+        <w:br/>
+        <w:t xml:space="preserve">        word: </w:t>
+        <w:tab/>
+        <w:tab/>
+        <w:t>l'artista</w:t>
+        <w:br/>
+        <w:t xml:space="preserve">        pronunciation: </w:t>
+        <w:tab/>
+        <w:t>No pronunciation available</w:t>
+        <w:br/>
+        <w:t xml:space="preserve">        definition: </w:t>
+        <w:tab/>
+        <w:tab/>
+        <w:t>No additional information available</w:t>
+        <w:br/>
+        <w:t xml:space="preserve">        </w:t>
+      </w:r>
+    </w:p>
+    <w:p>
+      <w:r>
+        <w:br/>
+        <w:t xml:space="preserve">        word: </w:t>
+        <w:tab/>
+        <w:tab/>
+        <w:t>per</w:t>
+        <w:br/>
+        <w:t xml:space="preserve">        pronunciation: </w:t>
+        <w:tab/>
+        <w:t>[per]</w:t>
+        <w:br/>
+        <w:t xml:space="preserve">        definition: </w:t>
+        <w:tab/>
+        <w:tab/>
+        <w:t>(fine, scopo) (before noun, gerund)</w:t>
+        <w:br/>
+        <w:t xml:space="preserve">        </w:t>
+      </w:r>
+    </w:p>
+    <w:p>
+      <w:r>
+        <w:br/>
+        <w:t xml:space="preserve">        word: </w:t>
+        <w:tab/>
+        <w:tab/>
+        <w:t>roberto</w:t>
+        <w:br/>
+        <w:t xml:space="preserve">        pronunciation: </w:t>
+        <w:tab/>
+        <w:t>No pronunciation available</w:t>
+        <w:br/>
+        <w:t xml:space="preserve">        definition: </w:t>
+        <w:tab/>
+        <w:tab/>
+        <w:t>No additional information available</w:t>
+        <w:br/>
+        <w:t xml:space="preserve">        </w:t>
+      </w:r>
+    </w:p>
+    <w:p>
+      <w:r>
+        <w:br/>
+        <w:t xml:space="preserve">        word: </w:t>
+        <w:tab/>
+        <w:tab/>
+        <w:t>spunto</w:t>
+        <w:br/>
+        <w:t xml:space="preserve">        pronunciation: </w:t>
+        <w:tab/>
+        <w:t>[ˈspunto]</w:t>
+        <w:br/>
+        <w:t xml:space="preserve">        definition: </w:t>
+        <w:tab/>
+        <w:tab/>
+        <w:t>(teatro: battuta del suggeritore) (theater)</w:t>
+        <w:br/>
+        <w:t xml:space="preserve">        </w:t>
+      </w:r>
+    </w:p>
+    <w:p>
+      <w:r>
+        <w:br/>
+        <w:t xml:space="preserve">        word: </w:t>
+        <w:tab/>
+        <w:tab/>
+        <w:t>ritorna</w:t>
+        <w:br/>
+        <w:t xml:space="preserve">        pronunciation: </w:t>
+        <w:tab/>
+        <w:t>No pronunciation available</w:t>
+        <w:br/>
+        <w:t xml:space="preserve">        definition: </w:t>
+        <w:tab/>
+        <w:tab/>
+        <w:t>(tornare indietro)</w:t>
+        <w:br/>
+        <w:t xml:space="preserve">        </w:t>
+      </w:r>
+    </w:p>
+    <w:p>
+      <w:r>
+        <w:br/>
+        <w:t xml:space="preserve">        word: </w:t>
+        <w:tab/>
+        <w:tab/>
+        <w:t>sicilia</w:t>
+        <w:br/>
+        <w:t xml:space="preserve">        pronunciation: </w:t>
+        <w:tab/>
+        <w:t>[siˈtʃilja]</w:t>
+        <w:br/>
+        <w:t xml:space="preserve">        definition: </w:t>
+        <w:tab/>
+        <w:tab/>
+        <w:t>(regione italiana) (Italian region)</w:t>
+        <w:br/>
+        <w:t xml:space="preserve">        </w:t>
+      </w:r>
+    </w:p>
+    <w:p>
+      <w:r>
+        <w:br/>
+        <w:t xml:space="preserve">        word: </w:t>
+        <w:tab/>
+        <w:tab/>
+        <w:t>lo</w:t>
+        <w:br/>
+        <w:t xml:space="preserve">        pronunciation: </w:t>
+        <w:tab/>
+        <w:t>[lo]</w:t>
+        <w:br/>
+        <w:t xml:space="preserve">        definition: </w:t>
+        <w:tab/>
+        <w:tab/>
+        <w:t>(articolo determinativo)</w:t>
+        <w:br/>
+        <w:t xml:space="preserve">        </w:t>
+      </w:r>
+    </w:p>
+    <w:p>
+      <w:r>
+        <w:br/>
+        <w:t xml:space="preserve">        word: </w:t>
+        <w:tab/>
+        <w:tab/>
+        <w:t>ce</w:t>
+        <w:br/>
+        <w:t xml:space="preserve">        pronunciation: </w:t>
+        <w:tab/>
+        <w:t>[tʃe]</w:t>
+        <w:br/>
+        <w:t xml:space="preserve">        definition: </w:t>
+        <w:tab/>
+        <w:tab/>
+        <w:t>(qui, lì, nel luogo di cui si parla)</w:t>
+        <w:br/>
+        <w:t xml:space="preserve">        </w:t>
+      </w:r>
+    </w:p>
+    <w:p>
+      <w:r>
+        <w:br/>
+        <w:t xml:space="preserve">        word: </w:t>
+        <w:tab/>
+        <w:tab/>
+        <w:t>gag</w:t>
+        <w:br/>
+        <w:t xml:space="preserve">        pronunciation: </w:t>
+        <w:tab/>
+        <w:t>[gæg]</w:t>
+        <w:br/>
+        <w:t xml:space="preserve">        definition: </w:t>
+        <w:tab/>
+        <w:tab/>
+        <w:t>(fatto o racconto comico)</w:t>
+        <w:br/>
+        <w:t xml:space="preserve">        </w:t>
+      </w:r>
+    </w:p>
+    <w:p>
+      <w:r>
+        <w:br/>
+        <w:t xml:space="preserve">        word: </w:t>
+        <w:tab/>
+        <w:tab/>
+        <w:t>poesia</w:t>
+        <w:br/>
+        <w:t xml:space="preserve">        pronunciation: </w:t>
+        <w:tab/>
+        <w:t>[poeˈzia]</w:t>
+        <w:br/>
+        <w:t xml:space="preserve">        definition: </w:t>
+        <w:tab/>
+        <w:tab/>
+        <w:t>(componimento in versi)</w:t>
+        <w:br/>
+        <w:t xml:space="preserve">        </w:t>
+      </w:r>
+    </w:p>
+    <w:p>
+      <w:r>
+        <w:br/>
+        <w:t xml:space="preserve">        word: </w:t>
+        <w:tab/>
+        <w:tab/>
+        <w:t>satira</w:t>
+        <w:br/>
+        <w:t xml:space="preserve">        pronunciation: </w:t>
+        <w:tab/>
+        <w:t>[ˈsatira]</w:t>
+        <w:br/>
+        <w:t xml:space="preserve">        definition: </w:t>
+        <w:tab/>
+        <w:tab/>
+        <w:t>(genere letterario ridicolizzante)</w:t>
+        <w:br/>
+        <w:t xml:space="preserve">        </w:t>
+      </w:r>
+    </w:p>
+    <w:p>
+      <w:r>
+        <w:br/>
+        <w:t xml:space="preserve">        word: </w:t>
+        <w:tab/>
+        <w:tab/>
+        <w:t>segneranno</w:t>
+        <w:br/>
+        <w:t xml:space="preserve">        pronunciation: </w:t>
+        <w:tab/>
+        <w:t>No pronunciation available</w:t>
+        <w:br/>
+        <w:t xml:space="preserve">        definition: </w:t>
+        <w:tab/>
+        <w:tab/>
+        <w:t>(marcare, evidenziare)</w:t>
+        <w:br/>
+        <w:t xml:space="preserve">        </w:t>
+      </w:r>
+    </w:p>
+    <w:p>
+      <w:r>
+        <w:br/>
+        <w:t xml:space="preserve">        word: </w:t>
+        <w:tab/>
+        <w:tab/>
+        <w:t>percorso</w:t>
+        <w:br/>
+        <w:t xml:space="preserve">        pronunciation: </w:t>
+        <w:tab/>
+        <w:t>[perˈkorso]</w:t>
+        <w:br/>
+        <w:t xml:space="preserve">        definition: </w:t>
+        <w:tab/>
+        <w:tab/>
+        <w:t>(tragitto, cammino)</w:t>
+        <w:br/>
+        <w:t xml:space="preserve">        </w:t>
+      </w:r>
+    </w:p>
+    <w:p>
+      <w:r>
+        <w:br/>
+        <w:t xml:space="preserve">        word: </w:t>
+        <w:tab/>
+        <w:tab/>
+        <w:t>riflessione</w:t>
+        <w:br/>
+        <w:t xml:space="preserve">        pronunciation: </w:t>
+        <w:tab/>
+        <w:t>[riflesˈsjone]</w:t>
+        <w:br/>
+        <w:t xml:space="preserve">        definition: </w:t>
+        <w:tab/>
+        <w:tab/>
+        <w:t>(valutazione attenta)</w:t>
+        <w:br/>
+        <w:t xml:space="preserve">        </w:t>
+      </w:r>
+    </w:p>
+    <w:p>
+      <w:r>
+        <w:br/>
+        <w:t xml:space="preserve">        word: </w:t>
+        <w:tab/>
+        <w:tab/>
+        <w:t>sul</w:t>
+        <w:br/>
+        <w:t xml:space="preserve">        pronunciation: </w:t>
+        <w:tab/>
+        <w:t>[sul]</w:t>
+        <w:br/>
+        <w:t xml:space="preserve">        definition: </w:t>
+        <w:tab/>
+        <w:tab/>
+        <w:t>(sopra il)</w:t>
+        <w:br/>
+        <w:t xml:space="preserve">        </w:t>
+      </w:r>
+    </w:p>
+    <w:p>
+      <w:r>
+        <w:br/>
+        <w:t xml:space="preserve">        word: </w:t>
+        <w:tab/>
+        <w:tab/>
+        <w:t>che</w:t>
+        <w:br/>
+        <w:t xml:space="preserve">        pronunciation: </w:t>
+        <w:tab/>
+        <w:t>[ke]</w:t>
+        <w:br/>
+        <w:t xml:space="preserve">        definition: </w:t>
+        <w:tab/>
+        <w:tab/>
+        <w:t>(in prop. dichiarative) (declarative)</w:t>
+        <w:br/>
+        <w:t xml:space="preserve">        </w:t>
+      </w:r>
+    </w:p>
+    <w:p>
+      <w:r>
+        <w:br/>
+        <w:t xml:space="preserve">        word: </w:t>
+        <w:tab/>
+        <w:tab/>
+        <w:t>vivendo</w:t>
+        <w:br/>
+        <w:t xml:space="preserve">        pronunciation: </w:t>
+        <w:tab/>
+        <w:t>No pronunciation available</w:t>
+        <w:br/>
+        <w:t xml:space="preserve">        definition: </w:t>
+        <w:tab/>
+        <w:tab/>
+        <w:t>(essere in vita)</w:t>
+        <w:br/>
+        <w:t xml:space="preserve">        </w:t>
+      </w:r>
+    </w:p>
+    <w:p>
+      <w:r>
+        <w:br/>
+        <w:t xml:space="preserve">        word: </w:t>
+        <w:tab/>
+        <w:tab/>
+        <w:t>ma</w:t>
+        <w:br/>
+        <w:t xml:space="preserve">        pronunciation: </w:t>
+        <w:tab/>
+        <w:t>[ma]</w:t>
+        <w:br/>
+        <w:t xml:space="preserve">        definition: </w:t>
+        <w:tab/>
+        <w:tab/>
+        <w:t>(però, invece)</w:t>
+        <w:br/>
+        <w:t xml:space="preserve">        </w:t>
+      </w:r>
+    </w:p>
+    <w:p>
+      <w:r>
+        <w:br/>
+        <w:t xml:space="preserve">        word: </w:t>
+        <w:tab/>
+        <w:tab/>
+        <w:t>sui</w:t>
+        <w:br/>
+        <w:t xml:space="preserve">        pronunciation: </w:t>
+        <w:tab/>
+        <w:t>[ˈsui]</w:t>
+        <w:br/>
+        <w:t xml:space="preserve">        definition: </w:t>
+        <w:tab/>
+        <w:tab/>
+        <w:t>(su i)</w:t>
+        <w:br/>
+        <w:t xml:space="preserve">        </w:t>
+      </w:r>
+    </w:p>
+    <w:p>
+      <w:r>
+        <w:br/>
+        <w:t xml:space="preserve">        word: </w:t>
+        <w:tab/>
+        <w:tab/>
+        <w:t>una</w:t>
+        <w:br/>
+        <w:t xml:space="preserve">        pronunciation: </w:t>
+        <w:tab/>
+        <w:t>No pronunciation available</w:t>
+        <w:br/>
+        <w:t xml:space="preserve">        definition: </w:t>
+        <w:tab/>
+        <w:tab/>
+        <w:t>(numero cardinale)</w:t>
+        <w:br/>
+        <w:t xml:space="preserve">        </w:t>
+      </w:r>
+    </w:p>
+    <w:p>
+      <w:r>
+        <w:br/>
+        <w:t xml:space="preserve">        word: </w:t>
+        <w:tab/>
+        <w:tab/>
+        <w:t>diventa</w:t>
+        <w:br/>
+        <w:t xml:space="preserve">        pronunciation: </w:t>
+        <w:tab/>
+        <w:t>No pronunciation available</w:t>
+        <w:br/>
+        <w:t xml:space="preserve">        definition: </w:t>
+        <w:tab/>
+        <w:tab/>
+        <w:t>(divenire)</w:t>
+        <w:br/>
+        <w:t xml:space="preserve">        </w:t>
+      </w:r>
+    </w:p>
+    <w:p>
+      <w:r>
+        <w:br/>
+        <w:t xml:space="preserve">        word: </w:t>
+        <w:tab/>
+        <w:tab/>
+        <w:t>tradizionali</w:t>
+        <w:br/>
+        <w:t xml:space="preserve">        pronunciation: </w:t>
+        <w:tab/>
+        <w:t>No pronunciation available</w:t>
+        <w:br/>
+        <w:t xml:space="preserve">        definition: </w:t>
+        <w:tab/>
+        <w:tab/>
+        <w:t>(della tradizione)</w:t>
+        <w:br/>
+        <w:t xml:space="preserve">        </w:t>
       </w:r>
     </w:p>
     <w:sectPr>

</xml_diff>

<commit_message>
Prints 5 definitions to .docx
</commit_message>
<xml_diff>
--- a/Imported article.docx
+++ b/Imported article.docx
@@ -3,29 +3,28 @@
 <w:document xmlns:wpc="http://schemas.microsoft.com/office/word/2010/wordprocessingCanvas" xmlns:mo="http://schemas.microsoft.com/office/mac/office/2008/main" xmlns:mc="http://schemas.openxmlformats.org/markup-compatibility/2006" xmlns:mv="urn:schemas-microsoft-com:mac:vml" xmlns:o="urn:schemas-microsoft-com:office:office" xmlns:r="http://schemas.openxmlformats.org/officeDocument/2006/relationships" xmlns:m="http://schemas.openxmlformats.org/officeDocument/2006/math" xmlns:v="urn:schemas-microsoft-com:vml" xmlns:wp14="http://schemas.microsoft.com/office/word/2010/wordprocessingDrawing" xmlns:wp="http://schemas.openxmlformats.org/drawingml/2006/wordprocessingDrawing" xmlns:w10="urn:schemas-microsoft-com:office:word" xmlns:w="http://schemas.openxmlformats.org/wordprocessingml/2006/main" xmlns:w14="http://schemas.microsoft.com/office/word/2010/wordml" xmlns:wpg="http://schemas.microsoft.com/office/word/2010/wordprocessingGroup" xmlns:wpi="http://schemas.microsoft.com/office/word/2010/wordprocessingInk" xmlns:wne="http://schemas.microsoft.com/office/word/2006/wordml" xmlns:wps="http://schemas.microsoft.com/office/word/2010/wordprocessingShape" mc:Ignorable="w14 wp14">
   <w:body>
     <w:p>
-      <w:pPr>
-        <w:pStyle w:val="Title"/>
-      </w:pPr>
       <w:r>
-        <w:t>Palermo, "Non ce n'è comico": Lipari ospite del Massimo</w:t>
-      </w:r>
-    </w:p>
-    <w:p>
-      <w:pPr>
-        <w:pStyle w:val="Subtitle"/>
-      </w:pPr>
-    </w:p>
-    <w:p>
-      <w:pPr/>
-      <w:r>
-        <w:t>"Non ce n'è comico". Il tormentone negazionista dell'estate diventa lo spunto per Roberto Lipari per imbastire un nuovo spettacolo comico. L'artista palermitano, dopo le esperienze televisive (Eccezionale veramente su La7, Colorado su Italia Uno e Striscia su Canale 5) e dopo il suo primo film, Tuttapposto con Luca Zingaretti, ritorna in Sicilia con lo spettacolo “Non ce n’è comico”.</w:t>
+        <w:t>L’Italia chiede di accedere ai fondi Sure per 28,5 miliardi. Il Ministro dell’Economia e delle Finanze, Roberto Gualtieri, e la Ministra del Lavoro e delle Politiche Sociali, Nunzia Catalfo, hanno inviato a Bruxelles la lettera con cui il Governo italiano richiede formalmente l’attivazione di SURE (Support to mitigate Unemployment Risks in an Emergency), lo strumento messo in campo dalla Commissione europea per mitigare i rischi di disoccupazione dovuti all’emergenza Covid19.</w:t>
         <w:br/>
         <w:br/>
-        <w:t>Battute, gag, poesia, satira, segneranno un percorso di riflessione, non solo sul momento che stiamo vivendo, ma anche sui paradossi  di una nazione  e di una regione ricca di spunti comici. Il tour partirà il 14 agosto al Teatro di Verdura di Palermo, con uno spettacolo insolito. Lipari sarà, infatti, ospite di un concerto della Massimo Kids orchestra con il coro di voci bianche e il coro Arcobaleno del teatro Massimo di Palermo. Il 17 agosto sarà nella piazza principale di Marina di Ragusa, il 19 agosto sarà al teatro Costabianca di Realmonte, il 21 e 22 agosto all'Arena Re di Campofelice di Roccella, il 24 agosto Castellammare del golfo – Cala Marina - piazzale Stenditoio, il 27 agosto nella piazza Duomo di Piazza Armerina, 29 agosto Teatro Pietra Rosa di Pollina .</w:t>
         <w:br/>
-        <w:t>try { MNZ_RICH('Bottom'); } catch(e) {}</w:t>
         <w:br/>
-        <w:t>I biglietti si potranno acquistare online o nei circuiti tradizionali.</w:t>
+        <w:t>Nella missiva, indirizzata ai commissari Dombrovskis, Gentiloni, Schmit e Hahn, il Governo italiano chiede di poter accedere alle risorse di SURE nella misura di 28.492 milioni di euro, un importo giustificato dalle misure che sono state messe in campo per tutelare i redditi dei lavoratori durante la crisi come indicato nella tabella di segnalazione e nella valutazione provvisoria della loro ammissibilità da parte dei servizi competenti della Commissione.</w:t>
+        <w:br/>
+        <w:br/>
+        <w:br/>
+        <w:br/>
+        <w:t>“L’ economia italiana - scrivono Gualtieri e Catalfo - è stata gravemente colpita dalle misure di blocco introdotte dalla fine di febbraio, molto efficaci nel contenere la diffusione del virus ma con un forte impatto negativo sull’economia e sul sistema sociale. Una situazione che terrà la produzione al di sotto dei livelli normali per un po’ di tempo, con gravi rischi di disoccupazione. Di conseguenza – aggiungono i ministri - il governo sta cercando di prolungare le misure di sostegno che scadranno alla fine del mese”.</w:t>
+        <w:br/>
+        <w:br/>
+        <w:br/>
+        <w:br/>
+        <w:t>La lettera di richiesta di attivazione di SURE è accompagnata da un allegato che riassume sinteticamente le informazioni sulle spese effettive e programmate relative alle misure ammissibili al sostegno finanziario della Commissione, con particolare riferimento alle misure decise dal Governo nei decreti legge 18/2020, 27/2020 e 34/2020 volte a tutelare i dipendenti e i lavoratori autonomi.</w:t>
+        <w:br/>
+        <w:br/>
+        <w:br/>
+        <w:br/>
+        <w:t xml:space="preserve">Concludendo la lettera, Catalfo e Gualtieri sottolineano come la rapida attivazione di SURE rappresenti un esempio positivo di solidarietà tra gli Stati membri e a favore dei lavoratori europei e si impegnano a proseguire il dialogo sulla risposta dell’Italia alla crisi e sulle politiche appropriate “a sostegno dei lavoratori e del benessere della popolazione in generale”. </w:t>
       </w:r>
     </w:p>
     <w:p>
@@ -39,7 +38,7 @@
         <w:t xml:space="preserve">        word: </w:t>
         <w:tab/>
         <w:tab/>
-        <w:t>word</w:t>
+        <w:t>milioni</w:t>
         <w:br/>
         <w:t xml:space="preserve">        pronunciation: </w:t>
         <w:tab/>
@@ -48,6 +47,7 @@
         <w:t xml:space="preserve">        definition: </w:t>
         <w:tab/>
         <w:tab/>
+        <w:t>(mille migliaia)</w:t>
         <w:br/>
         <w:t xml:space="preserve">        </w:t>
       </w:r>
@@ -58,16 +58,16 @@
         <w:t xml:space="preserve">        word: </w:t>
         <w:tab/>
         <w:tab/>
-        <w:t>il</w:t>
+        <w:t>28</w:t>
         <w:br/>
         <w:t xml:space="preserve">        pronunciation: </w:t>
         <w:tab/>
-        <w:t>[il]</w:t>
+        <w:t>No pronunciation available</w:t>
         <w:br/>
         <w:t xml:space="preserve">        definition: </w:t>
         <w:tab/>
         <w:tab/>
-        <w:t>(articolo determinativo)</w:t>
+        <w:t>(numero cardinale: 28) (cardinal number)</w:t>
         <w:br/>
         <w:t xml:space="preserve">        </w:t>
       </w:r>
@@ -78,16 +78,16 @@
         <w:t xml:space="preserve">        word: </w:t>
         <w:tab/>
         <w:tab/>
-        <w:t>agosto</w:t>
+        <w:t>misura</w:t>
         <w:br/>
         <w:t xml:space="preserve">        pronunciation: </w:t>
         <w:tab/>
-        <w:t>[aˈgosto]</w:t>
+        <w:t>[miˈzura]</w:t>
         <w:br/>
         <w:t xml:space="preserve">        definition: </w:t>
         <w:tab/>
         <w:tab/>
-        <w:t>(mese tra luglio e settembre) (month)</w:t>
+        <w:t>(grandezza, dimensione)</w:t>
         <w:br/>
         <w:t xml:space="preserve">        </w:t>
       </w:r>
@@ -98,16 +98,16 @@
         <w:t xml:space="preserve">        word: </w:t>
         <w:tab/>
         <w:tab/>
-        <w:t>e</w:t>
+        <w:t>risorse</w:t>
         <w:br/>
         <w:t xml:space="preserve">        pronunciation: </w:t>
         <w:tab/>
-        <w:t>'e', 'E': [e]</w:t>
+        <w:t>No pronunciation available</w:t>
         <w:br/>
         <w:t xml:space="preserve">        definition: </w:t>
         <w:tab/>
         <w:tab/>
-        <w:t>(lettera dell'alfabeto latino) (letter)</w:t>
+        <w:t>(fonte di aiuto, appoggio ecc.)</w:t>
         <w:br/>
         <w:t xml:space="preserve">        </w:t>
       </w:r>
@@ -118,1491 +118,16 @@
         <w:t xml:space="preserve">        word: </w:t>
         <w:tab/>
         <w:tab/>
-        <w:t>di</w:t>
+        <w:t>sostegno</w:t>
         <w:br/>
         <w:t xml:space="preserve">        pronunciation: </w:t>
         <w:tab/>
-        <w:t>[di]</w:t>
+        <w:t>[sosˈteɲɲo]</w:t>
         <w:br/>
         <w:t xml:space="preserve">        definition: </w:t>
         <w:tab/>
         <w:tab/>
-        <w:t>(possesso, appartenenza) (possessive)</w:t>
-        <w:br/>
-        <w:t xml:space="preserve">        </w:t>
-      </w:r>
-    </w:p>
-    <w:p>
-      <w:r>
-        <w:br/>
-        <w:t xml:space="preserve">        word: </w:t>
-        <w:tab/>
-        <w:tab/>
-        <w:t>non</w:t>
-        <w:br/>
-        <w:t xml:space="preserve">        pronunciation: </w:t>
-        <w:tab/>
-        <w:t>[non]</w:t>
-        <w:br/>
-        <w:t xml:space="preserve">        definition: </w:t>
-        <w:tab/>
-        <w:tab/>
-        <w:t>(nega quanto espresso da un verbo)</w:t>
-        <w:br/>
-        <w:t xml:space="preserve">        </w:t>
-      </w:r>
-    </w:p>
-    <w:p>
-      <w:r>
-        <w:br/>
-        <w:t xml:space="preserve">        word: </w:t>
-        <w:tab/>
-        <w:tab/>
-        <w:t>del</w:t>
-        <w:br/>
-        <w:t xml:space="preserve">        pronunciation: </w:t>
-        <w:tab/>
-        <w:t>[del]</w:t>
-        <w:br/>
-        <w:t xml:space="preserve">        definition: </w:t>
-        <w:tab/>
-        <w:tab/>
-        <w:t>(de il)</w:t>
-        <w:br/>
-        <w:t xml:space="preserve">        </w:t>
-      </w:r>
-    </w:p>
-    <w:p>
-      <w:r>
-        <w:br/>
-        <w:t xml:space="preserve">        word: </w:t>
-        <w:tab/>
-        <w:tab/>
-        <w:t>al</w:t>
-        <w:br/>
-        <w:t xml:space="preserve">        pronunciation: </w:t>
-        <w:tab/>
-        <w:t>[al]</w:t>
-        <w:br/>
-        <w:t xml:space="preserve">        definition: </w:t>
-        <w:tab/>
-        <w:tab/>
-        <w:t>(moto a luogo)</w:t>
-        <w:br/>
-        <w:t xml:space="preserve">        </w:t>
-      </w:r>
-    </w:p>
-    <w:p>
-      <w:r>
-        <w:br/>
-        <w:t xml:space="preserve">        word: </w:t>
-        <w:tab/>
-        <w:tab/>
-        <w:t>un</w:t>
-        <w:br/>
-        <w:t xml:space="preserve">        pronunciation: </w:t>
-        <w:tab/>
-        <w:t>[ˈuna]</w:t>
-        <w:br/>
-        <w:t xml:space="preserve">        definition: </w:t>
-        <w:tab/>
-        <w:tab/>
-        <w:t>(indeterminativo)</w:t>
-        <w:br/>
-        <w:t xml:space="preserve">        </w:t>
-      </w:r>
-    </w:p>
-    <w:p>
-      <w:r>
-        <w:br/>
-        <w:t xml:space="preserve">        word: </w:t>
-        <w:tab/>
-        <w:tab/>
-        <w:t>lipari</w:t>
-        <w:br/>
-        <w:t xml:space="preserve">        pronunciation: </w:t>
-        <w:tab/>
-        <w:t>No pronunciation available</w:t>
-        <w:br/>
-        <w:t xml:space="preserve">        definition: </w:t>
-        <w:tab/>
-        <w:tab/>
-        <w:t>No additional information available</w:t>
-        <w:br/>
-        <w:t xml:space="preserve">        </w:t>
-      </w:r>
-    </w:p>
-    <w:p>
-      <w:r>
-        <w:br/>
-        <w:t xml:space="preserve">        word: </w:t>
-        <w:tab/>
-        <w:tab/>
-        <w:t>spettacolo</w:t>
-        <w:br/>
-        <w:t xml:space="preserve">        pronunciation: </w:t>
-        <w:tab/>
-        <w:t>[spetˈtakolo]</w:t>
-        <w:br/>
-        <w:t xml:space="preserve">        definition: </w:t>
-        <w:tab/>
-        <w:tab/>
-        <w:t>(rappresentazione, esibizione)</w:t>
-        <w:br/>
-        <w:t xml:space="preserve">        </w:t>
-      </w:r>
-    </w:p>
-    <w:p>
-      <w:r>
-        <w:br/>
-        <w:t xml:space="preserve">        word: </w:t>
-        <w:tab/>
-        <w:tab/>
-        <w:t>coro</w:t>
-        <w:br/>
-        <w:t xml:space="preserve">        pronunciation: </w:t>
-        <w:tab/>
-        <w:t>[ˈkɔro]</w:t>
-        <w:br/>
-        <w:t xml:space="preserve">        definition: </w:t>
-        <w:tab/>
-        <w:tab/>
-        <w:t>(canto di un gruppo di cantori)</w:t>
-        <w:br/>
-        <w:t xml:space="preserve">        </w:t>
-      </w:r>
-    </w:p>
-    <w:p>
-      <w:r>
-        <w:br/>
-        <w:t xml:space="preserve">        word: </w:t>
-        <w:tab/>
-        <w:tab/>
-        <w:t>n'è</w:t>
-        <w:br/>
-        <w:t xml:space="preserve">        pronunciation: </w:t>
-        <w:tab/>
-        <w:t>No pronunciation available</w:t>
-        <w:br/>
-        <w:t xml:space="preserve">        definition: </w:t>
-        <w:tab/>
-        <w:tab/>
-        <w:br/>
-        <w:t xml:space="preserve">        </w:t>
-      </w:r>
-    </w:p>
-    <w:p>
-      <w:r>
-        <w:br/>
-        <w:t xml:space="preserve">        word: </w:t>
-        <w:tab/>
-        <w:tab/>
-        <w:t>con</w:t>
-        <w:br/>
-        <w:t xml:space="preserve">        pronunciation: </w:t>
-        <w:tab/>
-        <w:t>[kon]</w:t>
-        <w:br/>
-        <w:t xml:space="preserve">        definition: </w:t>
-        <w:tab/>
-        <w:tab/>
-        <w:t>(compagnia, relazione)</w:t>
-        <w:br/>
-        <w:t xml:space="preserve">        </w:t>
-      </w:r>
-    </w:p>
-    <w:p>
-      <w:r>
-        <w:br/>
-        <w:t xml:space="preserve">        word: </w:t>
-        <w:tab/>
-        <w:tab/>
-        <w:t>ospite</w:t>
-        <w:br/>
-        <w:t xml:space="preserve">        pronunciation: </w:t>
-        <w:tab/>
-        <w:t>[ˈɔspite]</w:t>
-        <w:br/>
-        <w:t xml:space="preserve">        definition: </w:t>
-        <w:tab/>
-        <w:tab/>
-        <w:t>(chi viene ospitato)</w:t>
-        <w:br/>
-        <w:t xml:space="preserve">        </w:t>
-      </w:r>
-    </w:p>
-    <w:p>
-      <w:r>
-        <w:br/>
-        <w:t xml:space="preserve">        word: </w:t>
-        <w:tab/>
-        <w:tab/>
-        <w:t>della</w:t>
-        <w:br/>
-        <w:t xml:space="preserve">        pronunciation: </w:t>
-        <w:tab/>
-        <w:t>[ˈdello]</w:t>
-        <w:br/>
-        <w:t xml:space="preserve">        definition: </w:t>
-        <w:tab/>
-        <w:tab/>
-        <w:br/>
-        <w:t xml:space="preserve">        </w:t>
-      </w:r>
-    </w:p>
-    <w:p>
-      <w:r>
-        <w:br/>
-        <w:t xml:space="preserve">        word: </w:t>
-        <w:tab/>
-        <w:tab/>
-        <w:t>kids</w:t>
-        <w:br/>
-        <w:t xml:space="preserve">        pronunciation: </w:t>
-        <w:tab/>
-        <w:t>No pronunciation available</w:t>
-        <w:br/>
-        <w:t xml:space="preserve">        definition: </w:t>
-        <w:tab/>
-        <w:tab/>
-        <w:t>informal (child)</w:t>
-        <w:br/>
-        <w:t xml:space="preserve">        </w:t>
-      </w:r>
-    </w:p>
-    <w:p>
-      <w:r>
-        <w:br/>
-        <w:t xml:space="preserve">        word: </w:t>
-        <w:tab/>
-        <w:tab/>
-        <w:t>costabianca</w:t>
-        <w:br/>
-        <w:t xml:space="preserve">        pronunciation: </w:t>
-        <w:tab/>
-        <w:t>No pronunciation available</w:t>
-        <w:br/>
-        <w:t xml:space="preserve">        definition: </w:t>
-        <w:tab/>
-        <w:tab/>
-        <w:t>No additional information available</w:t>
-        <w:br/>
-        <w:t xml:space="preserve">        </w:t>
-      </w:r>
-    </w:p>
-    <w:p>
-      <w:r>
-        <w:br/>
-        <w:t xml:space="preserve">        word: </w:t>
-        <w:tab/>
-        <w:tab/>
-        <w:t>voci</w:t>
-        <w:br/>
-        <w:t xml:space="preserve">        pronunciation: </w:t>
-        <w:tab/>
-        <w:t>No pronunciation available</w:t>
-        <w:br/>
-        <w:t xml:space="preserve">        definition: </w:t>
-        <w:tab/>
-        <w:tab/>
-        <w:t>(di persona)</w:t>
-        <w:br/>
-        <w:t xml:space="preserve">        </w:t>
-      </w:r>
-    </w:p>
-    <w:p>
-      <w:r>
-        <w:br/>
-        <w:t xml:space="preserve">        word: </w:t>
-        <w:tab/>
-        <w:tab/>
-        <w:t>massimo</w:t>
-        <w:br/>
-        <w:t xml:space="preserve">        pronunciation: </w:t>
-        <w:tab/>
-        <w:t>[ˈmassimo]</w:t>
-        <w:br/>
-        <w:t xml:space="preserve">        definition: </w:t>
-        <w:tab/>
-        <w:tab/>
-        <w:t>(il più grande, estremo) (size)</w:t>
-        <w:br/>
-        <w:t xml:space="preserve">        </w:t>
-      </w:r>
-    </w:p>
-    <w:p>
-      <w:r>
-        <w:br/>
-        <w:t xml:space="preserve">        word: </w:t>
-        <w:tab/>
-        <w:tab/>
-        <w:t>palermo</w:t>
-        <w:br/>
-        <w:t xml:space="preserve">        pronunciation: </w:t>
-        <w:tab/>
-        <w:t>[paˈlɛrmo]</w:t>
-        <w:br/>
-        <w:t xml:space="preserve">        definition: </w:t>
-        <w:tab/>
-        <w:tab/>
-        <w:t>No additional information available</w:t>
-        <w:br/>
-        <w:t xml:space="preserve">        </w:t>
-      </w:r>
-    </w:p>
-    <w:p>
-      <w:r>
-        <w:br/>
-        <w:t xml:space="preserve">        word: </w:t>
-        <w:tab/>
-        <w:tab/>
-        <w:t>infatti</w:t>
-        <w:br/>
-        <w:t xml:space="preserve">        pronunciation: </w:t>
-        <w:tab/>
-        <w:t>[inˈfatti]</w:t>
-        <w:br/>
-        <w:t xml:space="preserve">        definition: </w:t>
-        <w:tab/>
-        <w:tab/>
-        <w:t>(difatti)</w:t>
-        <w:br/>
-        <w:t xml:space="preserve">        </w:t>
-      </w:r>
-    </w:p>
-    <w:p>
-      <w:r>
-        <w:br/>
-        <w:t xml:space="preserve">        word: </w:t>
-        <w:tab/>
-        <w:tab/>
-        <w:t>nella</w:t>
-        <w:br/>
-        <w:t xml:space="preserve">        pronunciation: </w:t>
-        <w:tab/>
-        <w:t>No pronunciation available</w:t>
-        <w:br/>
-        <w:t xml:space="preserve">        definition: </w:t>
-        <w:tab/>
-        <w:tab/>
-        <w:t>(in + la)</w:t>
-        <w:br/>
-        <w:t xml:space="preserve">        </w:t>
-      </w:r>
-    </w:p>
-    <w:p>
-      <w:r>
-        <w:br/>
-        <w:t xml:space="preserve">        word: </w:t>
-        <w:tab/>
-        <w:tab/>
-        <w:t>principale</w:t>
-        <w:br/>
-        <w:t xml:space="preserve">        pronunciation: </w:t>
-        <w:tab/>
-        <w:t>[printʃiˈpale]</w:t>
-        <w:br/>
-        <w:t xml:space="preserve">        definition: </w:t>
-        <w:tab/>
-        <w:tab/>
-        <w:t>(primario, fondamentale)</w:t>
-        <w:br/>
-        <w:t xml:space="preserve">        </w:t>
-      </w:r>
-    </w:p>
-    <w:p>
-      <w:r>
-        <w:br/>
-        <w:t xml:space="preserve">        word: </w:t>
-        <w:tab/>
-        <w:tab/>
-        <w:t>marina</w:t>
-        <w:br/>
-        <w:t xml:space="preserve">        pronunciation: </w:t>
-        <w:tab/>
-        <w:t>[maˈrina]</w:t>
-        <w:br/>
-        <w:t xml:space="preserve">        definition: </w:t>
-        <w:tab/>
-        <w:tab/>
-        <w:t>(attività in mare) (military)</w:t>
-        <w:br/>
-        <w:t xml:space="preserve">        </w:t>
-      </w:r>
-    </w:p>
-    <w:p>
-      <w:r>
-        <w:br/>
-        <w:t xml:space="preserve">        word: </w:t>
-        <w:tab/>
-        <w:tab/>
-        <w:t>ragusa</w:t>
-        <w:br/>
-        <w:t xml:space="preserve">        pronunciation: </w:t>
-        <w:tab/>
-        <w:t>No pronunciation available</w:t>
-        <w:br/>
-        <w:t xml:space="preserve">        definition: </w:t>
-        <w:tab/>
-        <w:tab/>
-        <w:t>No additional information available</w:t>
-        <w:br/>
-        <w:t xml:space="preserve">        </w:t>
-      </w:r>
-    </w:p>
-    <w:p>
-      <w:r>
-        <w:br/>
-        <w:t xml:space="preserve">        word: </w:t>
-        <w:tab/>
-        <w:tab/>
-        <w:t>negazionista</w:t>
-        <w:br/>
-        <w:t xml:space="preserve">        pronunciation: </w:t>
-        <w:tab/>
-        <w:t>No pronunciation available</w:t>
-        <w:br/>
-        <w:t xml:space="preserve">        definition: </w:t>
-        <w:tab/>
-        <w:tab/>
-        <w:t>No additional information available</w:t>
-        <w:br/>
-        <w:t xml:space="preserve">        </w:t>
-      </w:r>
-    </w:p>
-    <w:p>
-      <w:r>
-        <w:br/>
-        <w:t xml:space="preserve">        word: </w:t>
-        <w:tab/>
-        <w:tab/>
-        <w:t>realmonte</w:t>
-        <w:br/>
-        <w:t xml:space="preserve">        pronunciation: </w:t>
-        <w:tab/>
-        <w:t>No pronunciation available</w:t>
-        <w:br/>
-        <w:t xml:space="preserve">        definition: </w:t>
-        <w:tab/>
-        <w:tab/>
-        <w:t>No additional information available</w:t>
-        <w:br/>
-        <w:t xml:space="preserve">        </w:t>
-      </w:r>
-    </w:p>
-    <w:p>
-      <w:r>
-        <w:br/>
-        <w:t xml:space="preserve">        word: </w:t>
-        <w:tab/>
-        <w:tab/>
-        <w:t>teatro</w:t>
-        <w:br/>
-        <w:t xml:space="preserve">        pronunciation: </w:t>
-        <w:tab/>
-        <w:t>[teˈatro]</w:t>
-        <w:br/>
-        <w:t xml:space="preserve">        definition: </w:t>
-        <w:tab/>
-        <w:tab/>
-        <w:t>(luogo per spettacoli) (US)</w:t>
-        <w:br/>
-        <w:t xml:space="preserve">        </w:t>
-      </w:r>
-    </w:p>
-    <w:p>
-      <w:r>
-        <w:br/>
-        <w:t xml:space="preserve">        word: </w:t>
-        <w:tab/>
-        <w:tab/>
-        <w:t>nei</w:t>
-        <w:br/>
-        <w:t xml:space="preserve">        pronunciation: </w:t>
-        <w:tab/>
-        <w:t>[ˈnei]</w:t>
-        <w:br/>
-        <w:t xml:space="preserve">        definition: </w:t>
-        <w:tab/>
-        <w:tab/>
-        <w:t>(all'interno di)</w:t>
-        <w:br/>
-        <w:t xml:space="preserve">        </w:t>
-      </w:r>
-    </w:p>
-    <w:p>
-      <w:r>
-        <w:br/>
-        <w:t xml:space="preserve">        word: </w:t>
-        <w:tab/>
-        <w:tab/>
-        <w:t>online</w:t>
-        <w:br/>
-        <w:t xml:space="preserve">        pronunciation: </w:t>
-        <w:tab/>
-        <w:t>No pronunciation available</w:t>
-        <w:br/>
-        <w:t xml:space="preserve">        definition: </w:t>
-        <w:tab/>
-        <w:tab/>
-        <w:br/>
-        <w:t xml:space="preserve">        </w:t>
-      </w:r>
-    </w:p>
-    <w:p>
-      <w:r>
-        <w:br/>
-        <w:t xml:space="preserve">        word: </w:t>
-        <w:tab/>
-        <w:tab/>
-        <w:t>potranno</w:t>
-        <w:br/>
-        <w:t xml:space="preserve">        pronunciation: </w:t>
-        <w:tab/>
-        <w:t>No pronunciation available</w:t>
-        <w:br/>
-        <w:t xml:space="preserve">        definition: </w:t>
-        <w:tab/>
-        <w:tab/>
-        <w:t>(essere in grado di fare [qc])</w:t>
-        <w:br/>
-        <w:t xml:space="preserve">        </w:t>
-      </w:r>
-    </w:p>
-    <w:p>
-      <w:r>
-        <w:br/>
-        <w:t xml:space="preserve">        word: </w:t>
-        <w:tab/>
-        <w:tab/>
-        <w:t>biglietti</w:t>
-        <w:br/>
-        <w:t xml:space="preserve">        pronunciation: </w:t>
-        <w:tab/>
-        <w:t>No pronunciation available</w:t>
-        <w:br/>
-        <w:t xml:space="preserve">        definition: </w:t>
-        <w:tab/>
-        <w:tab/>
-        <w:t>(foglietto o cartoncino)</w:t>
-        <w:br/>
-        <w:t xml:space="preserve">        </w:t>
-      </w:r>
-    </w:p>
-    <w:p>
-      <w:r>
-        <w:br/>
-        <w:t xml:space="preserve">        word: </w:t>
-        <w:tab/>
-        <w:tab/>
-        <w:t>pollino</w:t>
-        <w:br/>
-        <w:t xml:space="preserve">        pronunciation: </w:t>
-        <w:tab/>
-        <w:t>No pronunciation available</w:t>
-        <w:br/>
-        <w:t xml:space="preserve">        definition: </w:t>
-        <w:tab/>
-        <w:tab/>
-        <w:br/>
-        <w:t xml:space="preserve">        </w:t>
-      </w:r>
-    </w:p>
-    <w:p>
-      <w:r>
-        <w:br/>
-        <w:t xml:space="preserve">        word: </w:t>
-        <w:tab/>
-        <w:tab/>
-        <w:t>rosa</w:t>
-        <w:br/>
-        <w:t xml:space="preserve">        pronunciation: </w:t>
-        <w:tab/>
-        <w:t>[ˈrɔza]</w:t>
-        <w:br/>
-        <w:t xml:space="preserve">        definition: </w:t>
-        <w:tab/>
-        <w:tab/>
-        <w:t>(femminile, per donne) (literature)</w:t>
-        <w:br/>
-        <w:t xml:space="preserve">        </w:t>
-      </w:r>
-    </w:p>
-    <w:p>
-      <w:r>
-        <w:br/>
-        <w:t xml:space="preserve">        word: </w:t>
-        <w:tab/>
-        <w:tab/>
-        <w:t>29</w:t>
-        <w:br/>
-        <w:t xml:space="preserve">        pronunciation: </w:t>
-        <w:tab/>
-        <w:t>No pronunciation available</w:t>
-        <w:br/>
-        <w:t xml:space="preserve">        definition: </w:t>
-        <w:tab/>
-        <w:tab/>
-        <w:t>(numero cardinale: 29) (cardinal number)</w:t>
-        <w:br/>
-        <w:t xml:space="preserve">        </w:t>
-      </w:r>
-    </w:p>
-    <w:p>
-      <w:r>
-        <w:br/>
-        <w:t xml:space="preserve">        word: </w:t>
-        <w:tab/>
-        <w:tab/>
-        <w:t>14</w:t>
-        <w:br/>
-        <w:t xml:space="preserve">        pronunciation: </w:t>
-        <w:tab/>
-        <w:t>No pronunciation available</w:t>
-        <w:br/>
-        <w:t xml:space="preserve">        definition: </w:t>
-        <w:tab/>
-        <w:tab/>
-        <w:br/>
-        <w:t xml:space="preserve">        </w:t>
-      </w:r>
-    </w:p>
-    <w:p>
-      <w:r>
-        <w:br/>
-        <w:t xml:space="preserve">        word: </w:t>
-        <w:tab/>
-        <w:tab/>
-        <w:t>armerina</w:t>
-        <w:br/>
-        <w:t xml:space="preserve">        pronunciation: </w:t>
-        <w:tab/>
-        <w:t>No pronunciation available</w:t>
-        <w:br/>
-        <w:t xml:space="preserve">        definition: </w:t>
-        <w:tab/>
-        <w:tab/>
-        <w:t>No additional information available</w:t>
-        <w:br/>
-        <w:t xml:space="preserve">        </w:t>
-      </w:r>
-    </w:p>
-    <w:p>
-      <w:r>
-        <w:br/>
-        <w:t xml:space="preserve">        word: </w:t>
-        <w:tab/>
-        <w:tab/>
-        <w:t>piazza</w:t>
-        <w:br/>
-        <w:t xml:space="preserve">        pronunciation: </w:t>
-        <w:tab/>
-        <w:t>[ˈpjattsa]</w:t>
-        <w:br/>
-        <w:t xml:space="preserve">        definition: </w:t>
-        <w:tab/>
-        <w:tab/>
-        <w:t>(spiazzo urbano)</w:t>
-        <w:br/>
-        <w:t xml:space="preserve">        </w:t>
-      </w:r>
-    </w:p>
-    <w:p>
-      <w:r>
-        <w:br/>
-        <w:t xml:space="preserve">        word: </w:t>
-        <w:tab/>
-        <w:tab/>
-        <w:t>piazzale</w:t>
-        <w:br/>
-        <w:t xml:space="preserve">        pronunciation: </w:t>
-        <w:tab/>
-        <w:t>[pjatˈtsale]</w:t>
-        <w:br/>
-        <w:t xml:space="preserve">        definition: </w:t>
-        <w:tab/>
-        <w:tab/>
-        <w:t>(ampio spiazzo nelle città)</w:t>
-        <w:br/>
-        <w:t xml:space="preserve">        </w:t>
-      </w:r>
-    </w:p>
-    <w:p>
-      <w:r>
-        <w:br/>
-        <w:t xml:space="preserve">        word: </w:t>
-        <w:tab/>
-        <w:tab/>
-        <w:t>cala</w:t>
-        <w:br/>
-        <w:t xml:space="preserve">        pronunciation: </w:t>
-        <w:tab/>
-        <w:t>[ˈkala]</w:t>
-        <w:br/>
-        <w:t xml:space="preserve">        definition: </w:t>
-        <w:tab/>
-        <w:tab/>
-        <w:t>(baia di dimensioni ridotte)</w:t>
-        <w:br/>
-        <w:t xml:space="preserve">        </w:t>
-      </w:r>
-    </w:p>
-    <w:p>
-      <w:r>
-        <w:br/>
-        <w:t xml:space="preserve">        word: </w:t>
-        <w:tab/>
-        <w:tab/>
-        <w:t>roccella</w:t>
-        <w:br/>
-        <w:t xml:space="preserve">        pronunciation: </w:t>
-        <w:tab/>
-        <w:t>No pronunciation available</w:t>
-        <w:br/>
-        <w:t xml:space="preserve">        definition: </w:t>
-        <w:tab/>
-        <w:tab/>
-        <w:t>No additional information available</w:t>
-        <w:br/>
-        <w:t xml:space="preserve">        </w:t>
-      </w:r>
-    </w:p>
-    <w:p>
-      <w:r>
-        <w:br/>
-        <w:t xml:space="preserve">        word: </w:t>
-        <w:tab/>
-        <w:tab/>
-        <w:t>campofelice</w:t>
-        <w:br/>
-        <w:t xml:space="preserve">        pronunciation: </w:t>
-        <w:tab/>
-        <w:t>No pronunciation available</w:t>
-        <w:br/>
-        <w:t xml:space="preserve">        definition: </w:t>
-        <w:tab/>
-        <w:tab/>
-        <w:t>No additional information available</w:t>
-        <w:br/>
-        <w:t xml:space="preserve">        </w:t>
-      </w:r>
-    </w:p>
-    <w:p>
-      <w:r>
-        <w:br/>
-        <w:t xml:space="preserve">        word: </w:t>
-        <w:tab/>
-        <w:tab/>
-        <w:t>re</w:t>
-        <w:br/>
-        <w:t xml:space="preserve">        pronunciation: </w:t>
-        <w:tab/>
-        <w:t>[rɛ]</w:t>
-        <w:br/>
-        <w:t xml:space="preserve">        definition: </w:t>
-        <w:tab/>
-        <w:tab/>
-        <w:t>(sovrano, reggente, monarca)</w:t>
-        <w:br/>
-        <w:t xml:space="preserve">        </w:t>
-      </w:r>
-    </w:p>
-    <w:p>
-      <w:r>
-        <w:br/>
-        <w:t xml:space="preserve">        word: </w:t>
-        <w:tab/>
-        <w:tab/>
-        <w:t>ricca</w:t>
-        <w:br/>
-        <w:t xml:space="preserve">        pronunciation: </w:t>
-        <w:tab/>
-        <w:t>No pronunciation available</w:t>
-        <w:br/>
-        <w:t xml:space="preserve">        definition: </w:t>
-        <w:tab/>
-        <w:tab/>
-        <w:t>(con molto denaro)</w:t>
-        <w:br/>
-        <w:t xml:space="preserve">        </w:t>
-      </w:r>
-    </w:p>
-    <w:p>
-      <w:r>
-        <w:br/>
-        <w:t xml:space="preserve">        word: </w:t>
-        <w:tab/>
-        <w:tab/>
-        <w:t>partirà</w:t>
-        <w:br/>
-        <w:t xml:space="preserve">        pronunciation: </w:t>
-        <w:tab/>
-        <w:t>No pronunciation available</w:t>
-        <w:br/>
-        <w:t xml:space="preserve">        definition: </w:t>
-        <w:tab/>
-        <w:tab/>
-        <w:t>(allontanarsi da un luogo)</w:t>
-        <w:br/>
-        <w:t xml:space="preserve">        </w:t>
-      </w:r>
-    </w:p>
-    <w:p>
-      <w:r>
-        <w:br/>
-        <w:t xml:space="preserve">        word: </w:t>
-        <w:tab/>
-        <w:tab/>
-        <w:t>la7</w:t>
-        <w:br/>
-        <w:t xml:space="preserve">        pronunciation: </w:t>
-        <w:tab/>
-        <w:t>No pronunciation available</w:t>
-        <w:br/>
-        <w:t xml:space="preserve">        definition: </w:t>
-        <w:tab/>
-        <w:tab/>
-        <w:t>No additional information available</w:t>
-        <w:br/>
-        <w:t xml:space="preserve">        </w:t>
-      </w:r>
-    </w:p>
-    <w:p>
-      <w:r>
-        <w:br/>
-        <w:t xml:space="preserve">        word: </w:t>
-        <w:tab/>
-        <w:tab/>
-        <w:t>luca</w:t>
-        <w:br/>
-        <w:t xml:space="preserve">        pronunciation: </w:t>
-        <w:tab/>
-        <w:t>No pronunciation available</w:t>
-        <w:br/>
-        <w:t xml:space="preserve">        definition: </w:t>
-        <w:tab/>
-        <w:tab/>
-        <w:t>(nome proprio maschile) (Italian name)</w:t>
-        <w:br/>
-        <w:t xml:space="preserve">        </w:t>
-      </w:r>
-    </w:p>
-    <w:p>
-      <w:r>
-        <w:br/>
-        <w:t xml:space="preserve">        word: </w:t>
-        <w:tab/>
-        <w:tab/>
-        <w:t>tuttapposto</w:t>
-        <w:br/>
-        <w:t xml:space="preserve">        pronunciation: </w:t>
-        <w:tab/>
-        <w:t>No pronunciation available</w:t>
-        <w:br/>
-        <w:t xml:space="preserve">        definition: </w:t>
-        <w:tab/>
-        <w:tab/>
-        <w:t>No additional information available</w:t>
-        <w:br/>
-        <w:t xml:space="preserve">        </w:t>
-      </w:r>
-    </w:p>
-    <w:p>
-      <w:r>
-        <w:br/>
-        <w:t xml:space="preserve">        word: </w:t>
-        <w:tab/>
-        <w:tab/>
-        <w:t>primo</w:t>
-        <w:br/>
-        <w:t xml:space="preserve">        pronunciation: </w:t>
-        <w:tab/>
-        <w:t>[ˈprimo]</w:t>
-        <w:br/>
-        <w:t xml:space="preserve">        definition: </w:t>
-        <w:tab/>
-        <w:tab/>
-        <w:t>(ordinale)</w:t>
-        <w:br/>
-        <w:t xml:space="preserve">        </w:t>
-      </w:r>
-    </w:p>
-    <w:p>
-      <w:r>
-        <w:br/>
-        <w:t xml:space="preserve">        word: </w:t>
-        <w:tab/>
-        <w:tab/>
-        <w:t>su</w:t>
-        <w:br/>
-        <w:t xml:space="preserve">        pronunciation: </w:t>
-        <w:tab/>
-        <w:t>[su]</w:t>
-        <w:br/>
-        <w:t xml:space="preserve">        definition: </w:t>
-        <w:tab/>
-        <w:tab/>
-        <w:t>(stato in luogo)</w:t>
-        <w:br/>
-        <w:t xml:space="preserve">        </w:t>
-      </w:r>
-    </w:p>
-    <w:p>
-      <w:r>
-        <w:br/>
-        <w:t xml:space="preserve">        word: </w:t>
-        <w:tab/>
-        <w:tab/>
-        <w:t>italia</w:t>
-        <w:br/>
-        <w:t xml:space="preserve">        pronunciation: </w:t>
-        <w:tab/>
-        <w:t>[iˈtalja]</w:t>
-        <w:br/>
-        <w:t xml:space="preserve">        definition: </w:t>
-        <w:tab/>
-        <w:tab/>
-        <w:t>(nazione europea) (country)</w:t>
-        <w:br/>
-        <w:t xml:space="preserve">        </w:t>
-      </w:r>
-    </w:p>
-    <w:p>
-      <w:r>
-        <w:br/>
-        <w:t xml:space="preserve">        word: </w:t>
-        <w:tab/>
-        <w:tab/>
-        <w:t>colorado</w:t>
-        <w:br/>
-        <w:t xml:space="preserve">        pronunciation: </w:t>
-        <w:tab/>
-        <w:t>No pronunciation available</w:t>
-        <w:br/>
-        <w:t xml:space="preserve">        definition: </w:t>
-        <w:tab/>
-        <w:tab/>
-        <w:t>No additional information available</w:t>
-        <w:br/>
-        <w:t xml:space="preserve">        </w:t>
-      </w:r>
-    </w:p>
-    <w:p>
-      <w:r>
-        <w:br/>
-        <w:t xml:space="preserve">        word: </w:t>
-        <w:tab/>
-        <w:tab/>
-        <w:t>veramente</w:t>
-        <w:br/>
-        <w:t xml:space="preserve">        pronunciation: </w:t>
-        <w:tab/>
-        <w:t>[veraˈmente]</w:t>
-        <w:br/>
-        <w:t xml:space="preserve">        definition: </w:t>
-        <w:tab/>
-        <w:tab/>
-        <w:t>(effettivamente, realmente)</w:t>
-        <w:br/>
-        <w:t xml:space="preserve">        </w:t>
-      </w:r>
-    </w:p>
-    <w:p>
-      <w:r>
-        <w:br/>
-        <w:t xml:space="preserve">        word: </w:t>
-        <w:tab/>
-        <w:tab/>
-        <w:t>spunti</w:t>
-        <w:br/>
-        <w:t xml:space="preserve">        pronunciation: </w:t>
-        <w:tab/>
-        <w:t>No pronunciation available</w:t>
-        <w:br/>
-        <w:t xml:space="preserve">        definition: </w:t>
-        <w:tab/>
-        <w:tab/>
-        <w:t>(teatro: battuta del suggeritore) (theater)</w:t>
-        <w:br/>
-        <w:t xml:space="preserve">        </w:t>
-      </w:r>
-    </w:p>
-    <w:p>
-      <w:r>
-        <w:br/>
-        <w:t xml:space="preserve">        word: </w:t>
-        <w:tab/>
-        <w:tab/>
-        <w:t>esperienze</w:t>
-        <w:br/>
-        <w:t xml:space="preserve">        pronunciation: </w:t>
-        <w:tab/>
-        <w:t>No pronunciation available</w:t>
-        <w:br/>
-        <w:t xml:space="preserve">        definition: </w:t>
-        <w:tab/>
-        <w:tab/>
-        <w:t>(sapere acquisito con la pratica)</w:t>
-        <w:br/>
-        <w:t xml:space="preserve">        </w:t>
-      </w:r>
-    </w:p>
-    <w:p>
-      <w:r>
-        <w:br/>
-        <w:t xml:space="preserve">        word: </w:t>
-        <w:tab/>
-        <w:tab/>
-        <w:t>dopo</w:t>
-        <w:br/>
-        <w:t xml:space="preserve">        pronunciation: </w:t>
-        <w:tab/>
-        <w:t>[ˈdopo]</w:t>
-        <w:br/>
-        <w:t xml:space="preserve">        definition: </w:t>
-        <w:tab/>
-        <w:tab/>
-        <w:t>(in seguito, più tardi)</w:t>
-        <w:br/>
-        <w:t xml:space="preserve">        </w:t>
-      </w:r>
-    </w:p>
-    <w:p>
-      <w:r>
-        <w:br/>
-        <w:t xml:space="preserve">        word: </w:t>
-        <w:tab/>
-        <w:tab/>
-        <w:t>l'artista</w:t>
-        <w:br/>
-        <w:t xml:space="preserve">        pronunciation: </w:t>
-        <w:tab/>
-        <w:t>No pronunciation available</w:t>
-        <w:br/>
-        <w:t xml:space="preserve">        definition: </w:t>
-        <w:tab/>
-        <w:tab/>
-        <w:t>No additional information available</w:t>
-        <w:br/>
-        <w:t xml:space="preserve">        </w:t>
-      </w:r>
-    </w:p>
-    <w:p>
-      <w:r>
-        <w:br/>
-        <w:t xml:space="preserve">        word: </w:t>
-        <w:tab/>
-        <w:tab/>
-        <w:t>per</w:t>
-        <w:br/>
-        <w:t xml:space="preserve">        pronunciation: </w:t>
-        <w:tab/>
-        <w:t>[per]</w:t>
-        <w:br/>
-        <w:t xml:space="preserve">        definition: </w:t>
-        <w:tab/>
-        <w:tab/>
-        <w:t>(fine, scopo) (before noun, gerund)</w:t>
-        <w:br/>
-        <w:t xml:space="preserve">        </w:t>
-      </w:r>
-    </w:p>
-    <w:p>
-      <w:r>
-        <w:br/>
-        <w:t xml:space="preserve">        word: </w:t>
-        <w:tab/>
-        <w:tab/>
-        <w:t>roberto</w:t>
-        <w:br/>
-        <w:t xml:space="preserve">        pronunciation: </w:t>
-        <w:tab/>
-        <w:t>No pronunciation available</w:t>
-        <w:br/>
-        <w:t xml:space="preserve">        definition: </w:t>
-        <w:tab/>
-        <w:tab/>
-        <w:t>No additional information available</w:t>
-        <w:br/>
-        <w:t xml:space="preserve">        </w:t>
-      </w:r>
-    </w:p>
-    <w:p>
-      <w:r>
-        <w:br/>
-        <w:t xml:space="preserve">        word: </w:t>
-        <w:tab/>
-        <w:tab/>
-        <w:t>spunto</w:t>
-        <w:br/>
-        <w:t xml:space="preserve">        pronunciation: </w:t>
-        <w:tab/>
-        <w:t>[ˈspunto]</w:t>
-        <w:br/>
-        <w:t xml:space="preserve">        definition: </w:t>
-        <w:tab/>
-        <w:tab/>
-        <w:t>(teatro: battuta del suggeritore) (theater)</w:t>
-        <w:br/>
-        <w:t xml:space="preserve">        </w:t>
-      </w:r>
-    </w:p>
-    <w:p>
-      <w:r>
-        <w:br/>
-        <w:t xml:space="preserve">        word: </w:t>
-        <w:tab/>
-        <w:tab/>
-        <w:t>ritorna</w:t>
-        <w:br/>
-        <w:t xml:space="preserve">        pronunciation: </w:t>
-        <w:tab/>
-        <w:t>No pronunciation available</w:t>
-        <w:br/>
-        <w:t xml:space="preserve">        definition: </w:t>
-        <w:tab/>
-        <w:tab/>
-        <w:t>(tornare indietro)</w:t>
-        <w:br/>
-        <w:t xml:space="preserve">        </w:t>
-      </w:r>
-    </w:p>
-    <w:p>
-      <w:r>
-        <w:br/>
-        <w:t xml:space="preserve">        word: </w:t>
-        <w:tab/>
-        <w:tab/>
-        <w:t>sicilia</w:t>
-        <w:br/>
-        <w:t xml:space="preserve">        pronunciation: </w:t>
-        <w:tab/>
-        <w:t>[siˈtʃilja]</w:t>
-        <w:br/>
-        <w:t xml:space="preserve">        definition: </w:t>
-        <w:tab/>
-        <w:tab/>
-        <w:t>(regione italiana) (Italian region)</w:t>
-        <w:br/>
-        <w:t xml:space="preserve">        </w:t>
-      </w:r>
-    </w:p>
-    <w:p>
-      <w:r>
-        <w:br/>
-        <w:t xml:space="preserve">        word: </w:t>
-        <w:tab/>
-        <w:tab/>
-        <w:t>lo</w:t>
-        <w:br/>
-        <w:t xml:space="preserve">        pronunciation: </w:t>
-        <w:tab/>
-        <w:t>[lo]</w:t>
-        <w:br/>
-        <w:t xml:space="preserve">        definition: </w:t>
-        <w:tab/>
-        <w:tab/>
-        <w:t>(articolo determinativo)</w:t>
-        <w:br/>
-        <w:t xml:space="preserve">        </w:t>
-      </w:r>
-    </w:p>
-    <w:p>
-      <w:r>
-        <w:br/>
-        <w:t xml:space="preserve">        word: </w:t>
-        <w:tab/>
-        <w:tab/>
-        <w:t>ce</w:t>
-        <w:br/>
-        <w:t xml:space="preserve">        pronunciation: </w:t>
-        <w:tab/>
-        <w:t>[tʃe]</w:t>
-        <w:br/>
-        <w:t xml:space="preserve">        definition: </w:t>
-        <w:tab/>
-        <w:tab/>
-        <w:t>(qui, lì, nel luogo di cui si parla)</w:t>
-        <w:br/>
-        <w:t xml:space="preserve">        </w:t>
-      </w:r>
-    </w:p>
-    <w:p>
-      <w:r>
-        <w:br/>
-        <w:t xml:space="preserve">        word: </w:t>
-        <w:tab/>
-        <w:tab/>
-        <w:t>gag</w:t>
-        <w:br/>
-        <w:t xml:space="preserve">        pronunciation: </w:t>
-        <w:tab/>
-        <w:t>[gæg]</w:t>
-        <w:br/>
-        <w:t xml:space="preserve">        definition: </w:t>
-        <w:tab/>
-        <w:tab/>
-        <w:t>(fatto o racconto comico)</w:t>
-        <w:br/>
-        <w:t xml:space="preserve">        </w:t>
-      </w:r>
-    </w:p>
-    <w:p>
-      <w:r>
-        <w:br/>
-        <w:t xml:space="preserve">        word: </w:t>
-        <w:tab/>
-        <w:tab/>
-        <w:t>poesia</w:t>
-        <w:br/>
-        <w:t xml:space="preserve">        pronunciation: </w:t>
-        <w:tab/>
-        <w:t>[poeˈzia]</w:t>
-        <w:br/>
-        <w:t xml:space="preserve">        definition: </w:t>
-        <w:tab/>
-        <w:tab/>
-        <w:t>(componimento in versi)</w:t>
-        <w:br/>
-        <w:t xml:space="preserve">        </w:t>
-      </w:r>
-    </w:p>
-    <w:p>
-      <w:r>
-        <w:br/>
-        <w:t xml:space="preserve">        word: </w:t>
-        <w:tab/>
-        <w:tab/>
-        <w:t>satira</w:t>
-        <w:br/>
-        <w:t xml:space="preserve">        pronunciation: </w:t>
-        <w:tab/>
-        <w:t>[ˈsatira]</w:t>
-        <w:br/>
-        <w:t xml:space="preserve">        definition: </w:t>
-        <w:tab/>
-        <w:tab/>
-        <w:t>(genere letterario ridicolizzante)</w:t>
-        <w:br/>
-        <w:t xml:space="preserve">        </w:t>
-      </w:r>
-    </w:p>
-    <w:p>
-      <w:r>
-        <w:br/>
-        <w:t xml:space="preserve">        word: </w:t>
-        <w:tab/>
-        <w:tab/>
-        <w:t>segneranno</w:t>
-        <w:br/>
-        <w:t xml:space="preserve">        pronunciation: </w:t>
-        <w:tab/>
-        <w:t>No pronunciation available</w:t>
-        <w:br/>
-        <w:t xml:space="preserve">        definition: </w:t>
-        <w:tab/>
-        <w:tab/>
-        <w:t>(marcare, evidenziare)</w:t>
-        <w:br/>
-        <w:t xml:space="preserve">        </w:t>
-      </w:r>
-    </w:p>
-    <w:p>
-      <w:r>
-        <w:br/>
-        <w:t xml:space="preserve">        word: </w:t>
-        <w:tab/>
-        <w:tab/>
-        <w:t>percorso</w:t>
-        <w:br/>
-        <w:t xml:space="preserve">        pronunciation: </w:t>
-        <w:tab/>
-        <w:t>[perˈkorso]</w:t>
-        <w:br/>
-        <w:t xml:space="preserve">        definition: </w:t>
-        <w:tab/>
-        <w:tab/>
-        <w:t>(tragitto, cammino)</w:t>
-        <w:br/>
-        <w:t xml:space="preserve">        </w:t>
-      </w:r>
-    </w:p>
-    <w:p>
-      <w:r>
-        <w:br/>
-        <w:t xml:space="preserve">        word: </w:t>
-        <w:tab/>
-        <w:tab/>
-        <w:t>riflessione</w:t>
-        <w:br/>
-        <w:t xml:space="preserve">        pronunciation: </w:t>
-        <w:tab/>
-        <w:t>[riflesˈsjone]</w:t>
-        <w:br/>
-        <w:t xml:space="preserve">        definition: </w:t>
-        <w:tab/>
-        <w:tab/>
-        <w:t>(valutazione attenta)</w:t>
-        <w:br/>
-        <w:t xml:space="preserve">        </w:t>
-      </w:r>
-    </w:p>
-    <w:p>
-      <w:r>
-        <w:br/>
-        <w:t xml:space="preserve">        word: </w:t>
-        <w:tab/>
-        <w:tab/>
-        <w:t>sul</w:t>
-        <w:br/>
-        <w:t xml:space="preserve">        pronunciation: </w:t>
-        <w:tab/>
-        <w:t>[sul]</w:t>
-        <w:br/>
-        <w:t xml:space="preserve">        definition: </w:t>
-        <w:tab/>
-        <w:tab/>
-        <w:t>(sopra il)</w:t>
-        <w:br/>
-        <w:t xml:space="preserve">        </w:t>
-      </w:r>
-    </w:p>
-    <w:p>
-      <w:r>
-        <w:br/>
-        <w:t xml:space="preserve">        word: </w:t>
-        <w:tab/>
-        <w:tab/>
-        <w:t>che</w:t>
-        <w:br/>
-        <w:t xml:space="preserve">        pronunciation: </w:t>
-        <w:tab/>
-        <w:t>[ke]</w:t>
-        <w:br/>
-        <w:t xml:space="preserve">        definition: </w:t>
-        <w:tab/>
-        <w:tab/>
-        <w:t>(in prop. dichiarative) (declarative)</w:t>
-        <w:br/>
-        <w:t xml:space="preserve">        </w:t>
-      </w:r>
-    </w:p>
-    <w:p>
-      <w:r>
-        <w:br/>
-        <w:t xml:space="preserve">        word: </w:t>
-        <w:tab/>
-        <w:tab/>
-        <w:t>vivendo</w:t>
-        <w:br/>
-        <w:t xml:space="preserve">        pronunciation: </w:t>
-        <w:tab/>
-        <w:t>No pronunciation available</w:t>
-        <w:br/>
-        <w:t xml:space="preserve">        definition: </w:t>
-        <w:tab/>
-        <w:tab/>
-        <w:t>(essere in vita)</w:t>
-        <w:br/>
-        <w:t xml:space="preserve">        </w:t>
-      </w:r>
-    </w:p>
-    <w:p>
-      <w:r>
-        <w:br/>
-        <w:t xml:space="preserve">        word: </w:t>
-        <w:tab/>
-        <w:tab/>
-        <w:t>ma</w:t>
-        <w:br/>
-        <w:t xml:space="preserve">        pronunciation: </w:t>
-        <w:tab/>
-        <w:t>[ma]</w:t>
-        <w:br/>
-        <w:t xml:space="preserve">        definition: </w:t>
-        <w:tab/>
-        <w:tab/>
-        <w:t>(però, invece)</w:t>
-        <w:br/>
-        <w:t xml:space="preserve">        </w:t>
-      </w:r>
-    </w:p>
-    <w:p>
-      <w:r>
-        <w:br/>
-        <w:t xml:space="preserve">        word: </w:t>
-        <w:tab/>
-        <w:tab/>
-        <w:t>sui</w:t>
-        <w:br/>
-        <w:t xml:space="preserve">        pronunciation: </w:t>
-        <w:tab/>
-        <w:t>[ˈsui]</w:t>
-        <w:br/>
-        <w:t xml:space="preserve">        definition: </w:t>
-        <w:tab/>
-        <w:tab/>
-        <w:t>(su i)</w:t>
-        <w:br/>
-        <w:t xml:space="preserve">        </w:t>
-      </w:r>
-    </w:p>
-    <w:p>
-      <w:r>
-        <w:br/>
-        <w:t xml:space="preserve">        word: </w:t>
-        <w:tab/>
-        <w:tab/>
-        <w:t>una</w:t>
-        <w:br/>
-        <w:t xml:space="preserve">        pronunciation: </w:t>
-        <w:tab/>
-        <w:t>No pronunciation available</w:t>
-        <w:br/>
-        <w:t xml:space="preserve">        definition: </w:t>
-        <w:tab/>
-        <w:tab/>
-        <w:t>(numero cardinale)</w:t>
-        <w:br/>
-        <w:t xml:space="preserve">        </w:t>
-      </w:r>
-    </w:p>
-    <w:p>
-      <w:r>
-        <w:br/>
-        <w:t xml:space="preserve">        word: </w:t>
-        <w:tab/>
-        <w:tab/>
-        <w:t>diventa</w:t>
-        <w:br/>
-        <w:t xml:space="preserve">        pronunciation: </w:t>
-        <w:tab/>
-        <w:t>No pronunciation available</w:t>
-        <w:br/>
-        <w:t xml:space="preserve">        definition: </w:t>
-        <w:tab/>
-        <w:tab/>
-        <w:t>(divenire)</w:t>
-        <w:br/>
-        <w:t xml:space="preserve">        </w:t>
-      </w:r>
-    </w:p>
-    <w:p>
-      <w:r>
-        <w:br/>
-        <w:t xml:space="preserve">        word: </w:t>
-        <w:tab/>
-        <w:tab/>
-        <w:t>tradizionali</w:t>
-        <w:br/>
-        <w:t xml:space="preserve">        pronunciation: </w:t>
-        <w:tab/>
-        <w:t>No pronunciation available</w:t>
-        <w:br/>
-        <w:t xml:space="preserve">        definition: </w:t>
-        <w:tab/>
-        <w:tab/>
-        <w:t>(della tradizione)</w:t>
+        <w:t>(supporto) (physical)</w:t>
         <w:br/>
         <w:t xml:space="preserve">        </w:t>
       </w:r>

</xml_diff>

<commit_message>
Known words txt added. Next job is to use it
</commit_message>
<xml_diff>
--- a/Imported article.docx
+++ b/Imported article.docx
@@ -3,28 +3,80 @@
 <w:document xmlns:wpc="http://schemas.microsoft.com/office/word/2010/wordprocessingCanvas" xmlns:mo="http://schemas.microsoft.com/office/mac/office/2008/main" xmlns:mc="http://schemas.openxmlformats.org/markup-compatibility/2006" xmlns:mv="urn:schemas-microsoft-com:mac:vml" xmlns:o="urn:schemas-microsoft-com:office:office" xmlns:r="http://schemas.openxmlformats.org/officeDocument/2006/relationships" xmlns:m="http://schemas.openxmlformats.org/officeDocument/2006/math" xmlns:v="urn:schemas-microsoft-com:vml" xmlns:wp14="http://schemas.microsoft.com/office/word/2010/wordprocessingDrawing" xmlns:wp="http://schemas.openxmlformats.org/drawingml/2006/wordprocessingDrawing" xmlns:w10="urn:schemas-microsoft-com:office:word" xmlns:w="http://schemas.openxmlformats.org/wordprocessingml/2006/main" xmlns:w14="http://schemas.microsoft.com/office/word/2010/wordml" xmlns:wpg="http://schemas.microsoft.com/office/word/2010/wordprocessingGroup" xmlns:wpi="http://schemas.microsoft.com/office/word/2010/wordprocessingInk" xmlns:wne="http://schemas.microsoft.com/office/word/2006/wordml" xmlns:wps="http://schemas.microsoft.com/office/word/2010/wordprocessingShape" mc:Ignorable="w14 wp14">
   <w:body>
     <w:p>
+      <w:pPr>
+        <w:pStyle w:val="Title"/>
+      </w:pPr>
       <w:r>
-        <w:t>L’Italia chiede di accedere ai fondi Sure per 28,5 miliardi. Il Ministro dell’Economia e delle Finanze, Roberto Gualtieri, e la Ministra del Lavoro e delle Politiche Sociali, Nunzia Catalfo, hanno inviato a Bruxelles la lettera con cui il Governo italiano richiede formalmente l’attivazione di SURE (Support to mitigate Unemployment Risks in an Emergency), lo strumento messo in campo dalla Commissione europea per mitigare i rischi di disoccupazione dovuti all’emergenza Covid19.</w:t>
+        <w:t>Jerry Calà: Che libidine le mie estati in Sicilia"</w:t>
+      </w:r>
+    </w:p>
+    <w:p>
+      <w:pPr>
+        <w:pStyle w:val="Subtitle"/>
+      </w:pPr>
+    </w:p>
+    <w:p>
+      <w:pPr/>
+      <w:r>
+        <w:t>Con le pinne, fucile e gli occhiali, certo, ma in Sicilia, dove è nato. Non a Forte dei Marmi, quindi, dove resterà per sempre l’icona di film cult come “Sapore di mare”. Ma a Catania, vicino la spiaggia della Playa, che ha frequentato in lungo e in largo sin da bambino durante le vacanze con i parenti. Per non parlare di tutti quelle aree della movida estiva sparse lungo l’Isola, dove per anni ha portato – da solo, armato di tastiera, o con il gruppo de I gatti di vicolo Miracoli - la sua allegria in numerosi tour. Sono ormai cinquant’anni di carriera e 69 di vita quelli di Calogero Alessandro Augusto Calà, in arte Jerry. Proprio come quel Jerry Lewis che si divertiva a imitare da ragazzo e che è stato – con quelle facce buffe e sconclusionate da “picchiatello” – l’ispiratore del suo amore per la recitazione e la comicità.</w:t>
         <w:br/>
+        <w:t>Jerry, ragazzo d’oro del cinema italiano anni Ottanta, che ha incarnato nell’immaginario collettivo l’uomo che vive in una infinita estate. E a lui tutto questo non dispiace. Al punto di avere recentemente prodotto e diffuso attraverso le radiouna nuova hit musicale che racconta l’estate del coronavirus, intitolata “Un metro indietro”.</w:t>
         <w:br/>
+        <w:t>Jerry Calà, com’erano le sue estati siciliane?</w:t>
         <w:br/>
+        <w:t>«Erano vacanze lunghe e bellissime. Io sono nato a Catania, ma la mia famiglia, a causa del lavoro di mio padre Salvatore, dipendente delle Ferrovie dello Stato, si è trasferita prima a Milano e poi a Verona. Scendere in Sicilia voleva dire trascorrere due mesi e mezzo a casa dei nonni a Catania. Ho ricordi bellissimi della città, della Playa e della costa di Aci Trezza».try { MNZ_RICH('Bottom'); } catch(e) {}</w:t>
         <w:br/>
-        <w:t>Nella missiva, indirizzata ai commissari Dombrovskis, Gentiloni, Schmit e Hahn, il Governo italiano chiede di poter accedere alle risorse di SURE nella misura di 28.492 milioni di euro, un importo giustificato dalle misure che sono state messe in campo per tutelare i redditi dei lavoratori durante la crisi come indicato nella tabella di segnalazione e nella valutazione provvisoria della loro ammissibilità da parte dei servizi competenti della Commissione.</w:t>
+        <w:t>Per i Calà del nord cosa voleva dire incontrare i parenti del sud?</w:t>
         <w:br/>
+        <w:t>«I miei cugini ci attendevano ogni anno con impazienza. Perché noi portavamo le novità dal Settentrione. I parenti di Catania vivevano diversamente da noi. Casa di mia nonna, per esempio, era al pianterreno. Lei non andava mai a fare la spesa al mercato,perché tutte le mattine dalla strada passavano prima il carrettino con le brioche e le granite per la colazione, poi il pescivendolo, poi quello che vendeva il pane e infine il fruttivendolo. E consegnavano direttamente tutto a domicilio. Insomma, negli anni Cinquanta a Catania avevano già il servizio di delivery e non lo sapevano. Erano avanti anni luce».</w:t>
         <w:br/>
+        <w:t>Cosa voleva dire andare in spiaggia a quei tempi?</w:t>
         <w:br/>
+        <w:t>«Era come fare una gita. I nonni abitavano in centro, nella città vecchia. La spiaggia della Playa era un bel po’ distante. Prima di partire bisognava preparare le cose da mangiare, perché a quei tempi i lidi non avevano il ristorante. E non mancava mai la pasta con le melanzane. In spiaggia ci trasportava tutti mio nonno, tassista, che guidava una Fiat 1100 degli anni Quaranta dove, oggi non capisco come facevamo, ci riuscivamo a stare stipati anche in dieci. Nonno letteralmente ci scaricava tutti in spiaggia e tornava a recuperarci quando finiva il turno di lavoro»</w:t>
         <w:br/>
-        <w:t>“L’ economia italiana - scrivono Gualtieri e Catalfo - è stata gravemente colpita dalle misure di blocco introdotte dalla fine di febbraio, molto efficaci nel contenere la diffusione del virus ma con un forte impatto negativo sull’economia e sul sistema sociale. Una situazione che terrà la produzione al di sotto dei livelli normali per un po’ di tempo, con gravi rischi di disoccupazione. Di conseguenza – aggiungono i ministri - il governo sta cercando di prolungare le misure di sostegno che scadranno alla fine del mese”.</w:t>
+        <w:t>A proposito di suo nonno: a San Cataldo, dove è nato, è mai stato?</w:t>
         <w:br/>
+        <w:t>«Tutti gli anni almeno un paio di giorni, perché mio padre ci teneva tantissimo. E per me e mia sorella era come andare nel far west. Perché la gente si muoveva col cavallo e c’erano delle distese di campagna bellissime».</w:t>
         <w:br/>
+        <w:t>E, quando arrivava in Sicilia dal nord, il piccolo Jerry si comportava già da attore?</w:t>
         <w:br/>
+        <w:t>«Diciamo che mostravo i primi segnali attraverso la moda, che in Sicilia arrivava sempre in ritardo. Una volta sono arrivato a Catania con un paio di pantaloni scampanati alla Celentano e mi ricordo che lo imitavo facendo ridere tutti. La situazione era più problematica per mia sorella, che negli anni Sessanta indossava la minigonna, portando sconcerto tra i parenti. Ricordo che mio nonno diceva continuamente in siciliano: “Non si usa qui”. Mia sorella poi era un po’ l’influencer delle mie cugine catanesi e ricordo che una sera ci fu una querelle tra i fratelli e le sorelle di mio padre sull’abbigliamento».</w:t>
         <w:br/>
-        <w:t>La lettera di richiesta di attivazione di SURE è accompagnata da un allegato che riassume sinteticamente le informazioni sulle spese effettive e programmate relative alle misure ammissibili al sostegno finanziario della Commissione, con particolare riferimento alle misure decise dal Governo nei decreti legge 18/2020, 27/2020 e 34/2020 volte a tutelare i dipendenti e i lavoratori autonomi.</w:t>
+        <w:t>Fino a quando ha fatto questa vita estiva?</w:t>
         <w:br/>
+        <w:t>«Le vacanze con la famiglia fino a 16 anni. Poi ho cominciato a lavorare, ma non ho perso il rapporto con loro. Soprattutto perché i miei genitori divorziarono e all’inizio degli anni Settanta mio padre, dopo avere ottenuto la pensione anticipata, decise, con nostro grande stupore, di tornare a vivere in Sicilia. E io ho approfittato anche delle mie varie vite da showman itinerante per incontrarlo tutte le volte che mi esibivo qui».</w:t>
         <w:br/>
+        <w:t>Ha mai girato un film in Sicilia?</w:t>
         <w:br/>
+        <w:t>«No, ed è un dolore per me. Una volta ho anche presentato un progetto alla Sicilia film commission, ma l’hanno bocciato. In compenso ho fatto numerosi tour con i Gatti di vicolo miracoli e ricordo un mio show, intitolato “Mi ritorni in mente”, al teatro Al Massimo di Palermo»</w:t>
         <w:br/>
-        <w:t xml:space="preserve">Concludendo la lettera, Catalfo e Gualtieri sottolineano come la rapida attivazione di SURE rappresenti un esempio positivo di solidarietà tra gli Stati membri e a favore dei lavoratori europei e si impegnano a proseguire il dialogo sulla risposta dell’Italia alla crisi e sulle politiche appropriate “a sostegno dei lavoratori e del benessere della popolazione in generale”. </w:t>
+        <w:t>Nel 1998 lei è stato nominato dall’allora sindaco Simona Vicari, direttore artistico dell’estate di Cefalù. Che ricordi ha di quei giorni?</w:t>
+        <w:br/>
+        <w:t>«Di una esperienza nuova. Ricordo che Simona venne a casa mia a Verona a offrirmi questa possibilità. È stata una bella stagione. Ho portato Edoardo Bennato, la Nuova compagnia di canto popolare e Tosca».</w:t>
+        <w:br/>
+        <w:t>Potendolo fare, ripeterebbe l’esperienza, anche in un altro comune?</w:t>
+        <w:br/>
+        <w:t>«No, perché ho provato sulla mia pelle i meccanismi di una certa politica e mi ha spaventato. C’erano troppe polemiche per ogni mia decisione. E, nonostante ebbi la delega dell’assessorato allo Spettacolo, ho un ricordo terribile della burocrazia, che ritardava tutto».</w:t>
+        <w:br/>
+        <w:t>Altri bei ricordi che la legano alla Sicilia riguardano Taormina.</w:t>
+        <w:br/>
+        <w:t>«Nel 1984, dopo il successo di “Sapore di mare”, io e Marina Suma siamo stati premiati come attori più popolari dell’anno. Lì sono tornato nel 2016 per ricevere il Premio Cariddi al Taormina film fest».</w:t>
+        <w:br/>
+        <w:t>E con suo figlio Johnny è mai stato in Sicilia?</w:t>
+        <w:br/>
+        <w:t>«Sì, e nonostante sia il primo Calà a non essere nato nell’Isola, ma a Verona, sin dalla prima volta che è arrivato qui è come se avesse sentito magicamente il potere delle sue radici. Si è subito amalgamato con i figli dei miei cugini e mi ha fatto notare una cosa che avevo dimenticato: il rispetto che qui hanno per gli anziani. Un modo di fare che al nord non esiste più».</w:t>
+        <w:br/>
+        <w:t>Se Jerry Calà fosse una guida, quali spiagge e luoghi consiglierebbe per divertirsi, riposarsi e amoreggiare?</w:t>
+        <w:br/>
+        <w:t>«Partirei dalla meravigliosa Agrigento, dove una volta ho alloggiato due settimane per trovare la concentrazione per scrivere un mio spettacolo. Poi c’è l’area di Trapani, con San Vito Lo Capo. Non deve poi mancare un giro delle isole. Io sono innamorato di Ustica»</w:t>
+        <w:br/>
+        <w:t>Ha pubblicato una nuova hit estiva intitolata “Un metro indietro”, è difficile confrontarsi con gli artisti di nuova generazione e i loro tormentoni?</w:t>
+        <w:br/>
+        <w:t>«Partiamo dal fatto che a me bastava una parola, tipo “Capito?” o “Libidine” per creare un tormentone, quindi già per questo mi sento ancora molto più bravo di chi utilizza intere frasi».</w:t>
+        <w:br/>
+        <w:t>Prima di compiere 70 anni ha un sogno siciliano nel cassetto?</w:t>
+        <w:br/>
+        <w:t>«Vorrei festeggiarli nella mia Catania, con un grande show musicale. Chi ha orecchie per intendere intenda».</w:t>
       </w:r>
     </w:p>
     <w:p>
@@ -38,7 +90,7 @@
         <w:t xml:space="preserve">        word: </w:t>
         <w:tab/>
         <w:tab/>
-        <w:t>milioni</w:t>
+        <w:t>cose</w:t>
         <w:br/>
         <w:t xml:space="preserve">        pronunciation: </w:t>
         <w:tab/>
@@ -47,7 +99,7 @@
         <w:t xml:space="preserve">        definition: </w:t>
         <w:tab/>
         <w:tab/>
-        <w:t>(mille migliaia)</w:t>
+        <w:t>(affari, questioni)</w:t>
         <w:br/>
         <w:t xml:space="preserve">        </w:t>
       </w:r>
@@ -58,16 +110,16 @@
         <w:t xml:space="preserve">        word: </w:t>
         <w:tab/>
         <w:tab/>
-        <w:t>28</w:t>
+        <w:t>mangiare</w:t>
         <w:br/>
         <w:t xml:space="preserve">        pronunciation: </w:t>
         <w:tab/>
-        <w:t>No pronunciation available</w:t>
+        <w:t>[manˈdʒare]</w:t>
         <w:br/>
         <w:t xml:space="preserve">        definition: </w:t>
         <w:tab/>
         <w:tab/>
-        <w:t>(numero cardinale: 28) (cardinal number)</w:t>
+        <w:t>(ingerire cibo solido)</w:t>
         <w:br/>
         <w:t xml:space="preserve">        </w:t>
       </w:r>
@@ -78,16 +130,16 @@
         <w:t xml:space="preserve">        word: </w:t>
         <w:tab/>
         <w:tab/>
-        <w:t>misura</w:t>
+        <w:t>mancava</w:t>
         <w:br/>
         <w:t xml:space="preserve">        pronunciation: </w:t>
         <w:tab/>
-        <w:t>[miˈzura]</w:t>
+        <w:t>No pronunciation available</w:t>
         <w:br/>
         <w:t xml:space="preserve">        definition: </w:t>
         <w:tab/>
         <w:tab/>
-        <w:t>(grandezza, dimensione)</w:t>
+        <w:t>(non esserci, difettare)</w:t>
         <w:br/>
         <w:t xml:space="preserve">        </w:t>
       </w:r>
@@ -98,7 +150,7 @@
         <w:t xml:space="preserve">        word: </w:t>
         <w:tab/>
         <w:tab/>
-        <w:t>risorse</w:t>
+        <w:t>melanzane</w:t>
         <w:br/>
         <w:t xml:space="preserve">        pronunciation: </w:t>
         <w:tab/>
@@ -107,7 +159,7 @@
         <w:t xml:space="preserve">        definition: </w:t>
         <w:tab/>
         <w:tab/>
-        <w:t>(fonte di aiuto, appoggio ecc.)</w:t>
+        <w:t>(pianta) (US)</w:t>
         <w:br/>
         <w:t xml:space="preserve">        </w:t>
       </w:r>
@@ -118,16 +170,16 @@
         <w:t xml:space="preserve">        word: </w:t>
         <w:tab/>
         <w:tab/>
-        <w:t>sostegno</w:t>
+        <w:t>intendere</w:t>
         <w:br/>
         <w:t xml:space="preserve">        pronunciation: </w:t>
         <w:tab/>
-        <w:t>[sosˈteɲɲo]</w:t>
+        <w:t>[inˈtɛndere]</w:t>
         <w:br/>
         <w:t xml:space="preserve">        definition: </w:t>
         <w:tab/>
         <w:tab/>
-        <w:t>(supporto) (physical)</w:t>
+        <w:t>(avere intenzione)</w:t>
         <w:br/>
         <w:t xml:space="preserve">        </w:t>
       </w:r>

</xml_diff>

<commit_message>
It works! Definitions added to docx
</commit_message>
<xml_diff>
--- a/Imported article.docx
+++ b/Imported article.docx
@@ -7,76 +7,26 @@
         <w:pStyle w:val="Title"/>
       </w:pPr>
       <w:r>
-        <w:t>Jerry Calà: Che libidine le mie estati in Sicilia"</w:t>
+        <w:t>Musumeci attacca i suoi dipendenti: "L'80 per cento dei regionali si gratta la pancia"</w:t>
       </w:r>
     </w:p>
     <w:p>
       <w:pPr>
         <w:pStyle w:val="Subtitle"/>
       </w:pPr>
+      <w:r>
+        <w:t>Il governatore torna a bacchettare gli impiegati: "Ora vogliono continuare il lavoro agile. Ma se non lavorate in ufficio come pensate di essere controllati a casa?". Il Siad-Cisal vuole quererarlo.</w:t>
+      </w:r>
     </w:p>
     <w:p>
       <w:pPr/>
       <w:r>
-        <w:t>Con le pinne, fucile e gli occhiali, certo, ma in Sicilia, dove è nato. Non a Forte dei Marmi, quindi, dove resterà per sempre l’icona di film cult come “Sapore di mare”. Ma a Catania, vicino la spiaggia della Playa, che ha frequentato in lungo e in largo sin da bambino durante le vacanze con i parenti. Per non parlare di tutti quelle aree della movida estiva sparse lungo l’Isola, dove per anni ha portato – da solo, armato di tastiera, o con il gruppo de I gatti di vicolo Miracoli - la sua allegria in numerosi tour. Sono ormai cinquant’anni di carriera e 69 di vita quelli di Calogero Alessandro Augusto Calà, in arte Jerry. Proprio come quel Jerry Lewis che si divertiva a imitare da ragazzo e che è stato – con quelle facce buffe e sconclusionate da “picchiatello” – l’ispiratore del suo amore per la recitazione e la comicità.</w:t>
+        <w:t>Nuova stoccata del presidente della Regione al personale dell'amministrazione da lui guidata. Intervenuto a Catania alle "Giornate dell'energia", il governatore siciliano Nello Musumeci ha preso di mira i dipendenti regionali, che definisce "improduttivi. L'80 per cento di loro si gratta la pancia dalla mattina alla sera". "Ma non ditelo ai sindacati - ha aggiunto - Ora vogliono stare ancora a casa per fare il 'lavoro agile'. Ma se non lavorate in ufficio, come pensate di essere controllati a casa?".</w:t>
         <w:br/>
-        <w:t>Jerry, ragazzo d’oro del cinema italiano anni Ottanta, che ha incarnato nell’immaginario collettivo l’uomo che vive in una infinita estate. E a lui tutto questo non dispiace. Al punto di avere recentemente prodotto e diffuso attraverso le radiouna nuova hit musicale che racconta l’estate del coronavirus, intitolata “Un metro indietro”.</w:t>
         <w:br/>
-        <w:t>Jerry Calà, com’erano le sue estati siciliane?</w:t>
+        <w:t xml:space="preserve">Giuseppe Badagliacca e Angelo Lo Curto del Siad-Cisal annunciano una querela nei confronti di Musumeci: “Abbiamo ascoltato con profondo sconcerto le sue parole contro i dipendenti regionali: accuse ingiuste, immotivate e offensive per tutti i lavoratori che ogni giorno svolgono il proprio dovere con abnegazione, anche in condizioni difficili. Evidentemente Musumeci è in difficoltà e prova a coprire i fallimenti del suo Governo puntando il dito contro l’anello più debole della catena, contro quei dipendenti che in piena pandemia hanno comunque lavorato e sono rientrati in servizio, nonostante la carenza dei dispositivi di sicurezza. Se la macchina non funziona non è colpa dei dipendenti, ma di chi politicamente ne è a capo. Adesso basta, la misura è colma: valuteremo con i nostri legali se sussistono gli estremi per una querela, tutelando i lavoratori in ogni sede”. </w:t>
         <w:br/>
-        <w:t>«Erano vacanze lunghe e bellissime. Io sono nato a Catania, ma la mia famiglia, a causa del lavoro di mio padre Salvatore, dipendente delle Ferrovie dello Stato, si è trasferita prima a Milano e poi a Verona. Scendere in Sicilia voleva dire trascorrere due mesi e mezzo a casa dei nonni a Catania. Ho ricordi bellissimi della città, della Playa e della costa di Aci Trezza».try { MNZ_RICH('Bottom'); } catch(e) {}</w:t>
-        <w:br/>
-        <w:t>Per i Calà del nord cosa voleva dire incontrare i parenti del sud?</w:t>
-        <w:br/>
-        <w:t>«I miei cugini ci attendevano ogni anno con impazienza. Perché noi portavamo le novità dal Settentrione. I parenti di Catania vivevano diversamente da noi. Casa di mia nonna, per esempio, era al pianterreno. Lei non andava mai a fare la spesa al mercato,perché tutte le mattine dalla strada passavano prima il carrettino con le brioche e le granite per la colazione, poi il pescivendolo, poi quello che vendeva il pane e infine il fruttivendolo. E consegnavano direttamente tutto a domicilio. Insomma, negli anni Cinquanta a Catania avevano già il servizio di delivery e non lo sapevano. Erano avanti anni luce».</w:t>
-        <w:br/>
-        <w:t>Cosa voleva dire andare in spiaggia a quei tempi?</w:t>
-        <w:br/>
-        <w:t>«Era come fare una gita. I nonni abitavano in centro, nella città vecchia. La spiaggia della Playa era un bel po’ distante. Prima di partire bisognava preparare le cose da mangiare, perché a quei tempi i lidi non avevano il ristorante. E non mancava mai la pasta con le melanzane. In spiaggia ci trasportava tutti mio nonno, tassista, che guidava una Fiat 1100 degli anni Quaranta dove, oggi non capisco come facevamo, ci riuscivamo a stare stipati anche in dieci. Nonno letteralmente ci scaricava tutti in spiaggia e tornava a recuperarci quando finiva il turno di lavoro»</w:t>
-        <w:br/>
-        <w:t>A proposito di suo nonno: a San Cataldo, dove è nato, è mai stato?</w:t>
-        <w:br/>
-        <w:t>«Tutti gli anni almeno un paio di giorni, perché mio padre ci teneva tantissimo. E per me e mia sorella era come andare nel far west. Perché la gente si muoveva col cavallo e c’erano delle distese di campagna bellissime».</w:t>
-        <w:br/>
-        <w:t>E, quando arrivava in Sicilia dal nord, il piccolo Jerry si comportava già da attore?</w:t>
-        <w:br/>
-        <w:t>«Diciamo che mostravo i primi segnali attraverso la moda, che in Sicilia arrivava sempre in ritardo. Una volta sono arrivato a Catania con un paio di pantaloni scampanati alla Celentano e mi ricordo che lo imitavo facendo ridere tutti. La situazione era più problematica per mia sorella, che negli anni Sessanta indossava la minigonna, portando sconcerto tra i parenti. Ricordo che mio nonno diceva continuamente in siciliano: “Non si usa qui”. Mia sorella poi era un po’ l’influencer delle mie cugine catanesi e ricordo che una sera ci fu una querelle tra i fratelli e le sorelle di mio padre sull’abbigliamento».</w:t>
-        <w:br/>
-        <w:t>Fino a quando ha fatto questa vita estiva?</w:t>
-        <w:br/>
-        <w:t>«Le vacanze con la famiglia fino a 16 anni. Poi ho cominciato a lavorare, ma non ho perso il rapporto con loro. Soprattutto perché i miei genitori divorziarono e all’inizio degli anni Settanta mio padre, dopo avere ottenuto la pensione anticipata, decise, con nostro grande stupore, di tornare a vivere in Sicilia. E io ho approfittato anche delle mie varie vite da showman itinerante per incontrarlo tutte le volte che mi esibivo qui».</w:t>
-        <w:br/>
-        <w:t>Ha mai girato un film in Sicilia?</w:t>
-        <w:br/>
-        <w:t>«No, ed è un dolore per me. Una volta ho anche presentato un progetto alla Sicilia film commission, ma l’hanno bocciato. In compenso ho fatto numerosi tour con i Gatti di vicolo miracoli e ricordo un mio show, intitolato “Mi ritorni in mente”, al teatro Al Massimo di Palermo»</w:t>
-        <w:br/>
-        <w:t>Nel 1998 lei è stato nominato dall’allora sindaco Simona Vicari, direttore artistico dell’estate di Cefalù. Che ricordi ha di quei giorni?</w:t>
-        <w:br/>
-        <w:t>«Di una esperienza nuova. Ricordo che Simona venne a casa mia a Verona a offrirmi questa possibilità. È stata una bella stagione. Ho portato Edoardo Bennato, la Nuova compagnia di canto popolare e Tosca».</w:t>
-        <w:br/>
-        <w:t>Potendolo fare, ripeterebbe l’esperienza, anche in un altro comune?</w:t>
-        <w:br/>
-        <w:t>«No, perché ho provato sulla mia pelle i meccanismi di una certa politica e mi ha spaventato. C’erano troppe polemiche per ogni mia decisione. E, nonostante ebbi la delega dell’assessorato allo Spettacolo, ho un ricordo terribile della burocrazia, che ritardava tutto».</w:t>
-        <w:br/>
-        <w:t>Altri bei ricordi che la legano alla Sicilia riguardano Taormina.</w:t>
-        <w:br/>
-        <w:t>«Nel 1984, dopo il successo di “Sapore di mare”, io e Marina Suma siamo stati premiati come attori più popolari dell’anno. Lì sono tornato nel 2016 per ricevere il Premio Cariddi al Taormina film fest».</w:t>
-        <w:br/>
-        <w:t>E con suo figlio Johnny è mai stato in Sicilia?</w:t>
-        <w:br/>
-        <w:t>«Sì, e nonostante sia il primo Calà a non essere nato nell’Isola, ma a Verona, sin dalla prima volta che è arrivato qui è come se avesse sentito magicamente il potere delle sue radici. Si è subito amalgamato con i figli dei miei cugini e mi ha fatto notare una cosa che avevo dimenticato: il rispetto che qui hanno per gli anziani. Un modo di fare che al nord non esiste più».</w:t>
-        <w:br/>
-        <w:t>Se Jerry Calà fosse una guida, quali spiagge e luoghi consiglierebbe per divertirsi, riposarsi e amoreggiare?</w:t>
-        <w:br/>
-        <w:t>«Partirei dalla meravigliosa Agrigento, dove una volta ho alloggiato due settimane per trovare la concentrazione per scrivere un mio spettacolo. Poi c’è l’area di Trapani, con San Vito Lo Capo. Non deve poi mancare un giro delle isole. Io sono innamorato di Ustica»</w:t>
-        <w:br/>
-        <w:t>Ha pubblicato una nuova hit estiva intitolata “Un metro indietro”, è difficile confrontarsi con gli artisti di nuova generazione e i loro tormentoni?</w:t>
-        <w:br/>
-        <w:t>«Partiamo dal fatto che a me bastava una parola, tipo “Capito?” o “Libidine” per creare un tormentone, quindi già per questo mi sento ancora molto più bravo di chi utilizza intere frasi».</w:t>
-        <w:br/>
-        <w:t>Prima di compiere 70 anni ha un sogno siciliano nel cassetto?</w:t>
-        <w:br/>
-        <w:t>«Vorrei festeggiarli nella mia Catania, con un grande show musicale. Chi ha orecchie per intendere intenda».</w:t>
+        <w:t>try { MNZ_RICH('Bottom'); } catch(e) {}</w:t>
       </w:r>
     </w:p>
     <w:p>
@@ -87,101 +37,121 @@
     <w:p>
       <w:r>
         <w:br/>
-        <w:t xml:space="preserve">        word: </w:t>
+        <w:t xml:space="preserve">    word: </w:t>
         <w:tab/>
         <w:tab/>
-        <w:t>cose</w:t>
+        <w:t>controllati</w:t>
         <w:br/>
-        <w:t xml:space="preserve">        pronunciation: </w:t>
+        <w:t xml:space="preserve">    pronunciation: </w:t>
         <w:tab/>
         <w:t>No pronunciation available</w:t>
         <w:br/>
-        <w:t xml:space="preserve">        definition: </w:t>
+        <w:t xml:space="preserve">    definition: </w:t>
         <w:tab/>
         <w:tab/>
-        <w:t>(affari, questioni)</w:t>
+        <w:t>(verificare) (facts)</w:t>
         <w:br/>
-        <w:t xml:space="preserve">        </w:t>
+        <w:t xml:space="preserve">    </w:t>
       </w:r>
     </w:p>
     <w:p>
       <w:r>
         <w:br/>
-        <w:t xml:space="preserve">        word: </w:t>
+        <w:t xml:space="preserve">    word: </w:t>
         <w:tab/>
         <w:tab/>
-        <w:t>mangiare</w:t>
+        <w:t>ogni</w:t>
         <w:br/>
-        <w:t xml:space="preserve">        pronunciation: </w:t>
+        <w:t xml:space="preserve">    pronunciation: </w:t>
         <w:tab/>
-        <w:t>[manˈdʒare]</w:t>
+        <w:t>[ˈoɲɲi]</w:t>
         <w:br/>
-        <w:t xml:space="preserve">        definition: </w:t>
+        <w:t xml:space="preserve">    definition: </w:t>
         <w:tab/>
         <w:tab/>
-        <w:t>(ingerire cibo solido)</w:t>
+        <w:t>(ciascuno)</w:t>
         <w:br/>
-        <w:t xml:space="preserve">        </w:t>
+        <w:t xml:space="preserve">    </w:t>
       </w:r>
     </w:p>
     <w:p>
       <w:r>
         <w:br/>
-        <w:t xml:space="preserve">        word: </w:t>
+        <w:t xml:space="preserve">    word: </w:t>
         <w:tab/>
         <w:tab/>
-        <w:t>mancava</w:t>
+        <w:t>gratta</w:t>
         <w:br/>
-        <w:t xml:space="preserve">        pronunciation: </w:t>
+        <w:t xml:space="preserve">    pronunciation: </w:t>
         <w:tab/>
         <w:t>No pronunciation available</w:t>
         <w:br/>
-        <w:t xml:space="preserve">        definition: </w:t>
+        <w:t xml:space="preserve">    definition: </w:t>
         <w:tab/>
         <w:tab/>
-        <w:t>(non esserci, difettare)</w:t>
+        <w:t>(sfregare)</w:t>
         <w:br/>
-        <w:t xml:space="preserve">        </w:t>
+        <w:t xml:space="preserve">    </w:t>
       </w:r>
     </w:p>
     <w:p>
       <w:r>
         <w:br/>
-        <w:t xml:space="preserve">        word: </w:t>
+        <w:t xml:space="preserve">    word: </w:t>
         <w:tab/>
         <w:tab/>
-        <w:t>melanzane</w:t>
+        <w:t>schifare</w:t>
         <w:br/>
-        <w:t xml:space="preserve">        pronunciation: </w:t>
+        <w:t xml:space="preserve">    pronunciation: </w:t>
         <w:tab/>
         <w:t>No pronunciation available</w:t>
         <w:br/>
-        <w:t xml:space="preserve">        definition: </w:t>
+        <w:t xml:space="preserve">    definition: </w:t>
         <w:tab/>
         <w:tab/>
-        <w:t>(pianta) (US)</w:t>
+        <w:t>(disgustare, nauseare)</w:t>
         <w:br/>
-        <w:t xml:space="preserve">        </w:t>
+        <w:t xml:space="preserve">    </w:t>
       </w:r>
     </w:p>
     <w:p>
       <w:r>
         <w:br/>
-        <w:t xml:space="preserve">        word: </w:t>
+        <w:t xml:space="preserve">    word: </w:t>
         <w:tab/>
         <w:tab/>
-        <w:t>intendere</w:t>
+        <w:t>magari</w:t>
         <w:br/>
-        <w:t xml:space="preserve">        pronunciation: </w:t>
+        <w:t xml:space="preserve">    pronunciation: </w:t>
         <w:tab/>
-        <w:t>[inˈtɛndere]</w:t>
+        <w:t>[maˈgari]</w:t>
         <w:br/>
-        <w:t xml:space="preserve">        definition: </w:t>
+        <w:t xml:space="preserve">    definition: </w:t>
         <w:tab/>
         <w:tab/>
-        <w:t>(avere intenzione)</w:t>
+        <w:t>(forse, probabilmente)</w:t>
         <w:br/>
-        <w:t xml:space="preserve">        </w:t>
+        <w:t xml:space="preserve">    </w:t>
+      </w:r>
+    </w:p>
+    <w:p>
+      <w:r>
+        <w:br/>
+        <w:t xml:space="preserve">    word: </w:t>
+        <w:tab/>
+        <w:tab/>
+        <w:t>catania</w:t>
+        <w:br/>
+        <w:t xml:space="preserve">    pronunciation: </w:t>
+        <w:tab/>
+        <w:t>No pronunciation available</w:t>
+        <w:br/>
+        <w:t xml:space="preserve">    definition: </w:t>
+        <w:tab/>
+        <w:tab/>
+        <w:t>No additional information available</w:t>
+        <w:br/>
+        <w:t xml:space="preserve">    </w:t>
       </w:r>
     </w:p>
     <w:sectPr>

</xml_diff>